<commit_message>
Added opd lab 6 and prog lab 7
</commit_message>
<xml_diff>
--- a/sem-2/mathan/rgr-1/1 РГР ОпрИнт.docx
+++ b/sem-2/mathan/rgr-1/1 РГР ОпрИнт.docx
@@ -1,6 +1,6 @@
 
 <file path=word/document.xml><?xml version="1.0" encoding="utf-8"?>
-<w:document xmlns:ve="http://schemas.openxmlformats.org/markup-compatibility/2006" xmlns:o="urn:schemas-microsoft-com:office:office" xmlns:r="http://schemas.openxmlformats.org/officeDocument/2006/relationships" xmlns:m="http://schemas.openxmlformats.org/officeDocument/2006/math" xmlns:v="urn:schemas-microsoft-com:vml" xmlns:wp="http://schemas.openxmlformats.org/drawingml/2006/wordprocessingDrawing" xmlns:w10="urn:schemas-microsoft-com:office:word" xmlns:w="http://schemas.openxmlformats.org/wordprocessingml/2006/main" xmlns:wne="http://schemas.microsoft.com/office/word/2006/wordml">
+<w:document xmlns:wpc="http://schemas.microsoft.com/office/word/2010/wordprocessingCanvas" xmlns:mc="http://schemas.openxmlformats.org/markup-compatibility/2006" xmlns:o="urn:schemas-microsoft-com:office:office" xmlns:r="http://schemas.openxmlformats.org/officeDocument/2006/relationships" xmlns:m="http://schemas.openxmlformats.org/officeDocument/2006/math" xmlns:v="urn:schemas-microsoft-com:vml" xmlns:wp14="http://schemas.microsoft.com/office/word/2010/wordprocessingDrawing" xmlns:wp="http://schemas.openxmlformats.org/drawingml/2006/wordprocessingDrawing" xmlns:w10="urn:schemas-microsoft-com:office:word" xmlns:w="http://schemas.openxmlformats.org/wordprocessingml/2006/main" xmlns:w14="http://schemas.microsoft.com/office/word/2010/wordml" xmlns:wpg="http://schemas.microsoft.com/office/word/2010/wordprocessingGroup" xmlns:wpi="http://schemas.microsoft.com/office/word/2010/wordprocessingInk" xmlns:wne="http://schemas.microsoft.com/office/word/2006/wordml" xmlns:wps="http://schemas.microsoft.com/office/word/2010/wordprocessingShape" mc:Ignorable="w14 wp14">
   <w:body>
     <w:p>
       <w:pPr>
@@ -250,48 +250,38 @@
         <w:t xml:space="preserve"> </w:t>
       </w:r>
       <w:r>
-        <w:t xml:space="preserve">использование </w:t>
+        <w:t xml:space="preserve">использование онлайн редактора </w:t>
+      </w:r>
+      <w:r>
+        <w:rPr>
+          <w:lang w:val="en-US"/>
+        </w:rPr>
+        <w:t>Overleaf</w:t>
+      </w:r>
+      <w:r>
+        <w:t xml:space="preserve">) </w:t>
       </w:r>
       <w:proofErr w:type="spellStart"/>
       <w:r>
-        <w:t>онлайн</w:t>
+        <w:rPr>
+          <w:color w:val="000000"/>
+        </w:rPr>
+        <w:t>ppt</w:t>
       </w:r>
       <w:proofErr w:type="spellEnd"/>
       <w:r>
-        <w:t xml:space="preserve"> редактора </w:t>
-      </w:r>
-      <w:r>
-        <w:rPr>
-          <w:lang w:val="en-US"/>
-        </w:rPr>
-        <w:t>Overleaf</w:t>
-      </w:r>
-      <w:r>
-        <w:t xml:space="preserve">) </w:t>
+        <w:t xml:space="preserve"> или</w:t>
+      </w:r>
+      <w:r>
+        <w:t xml:space="preserve"> </w:t>
       </w:r>
       <w:proofErr w:type="spellStart"/>
       <w:r>
         <w:rPr>
           <w:color w:val="000000"/>
         </w:rPr>
-        <w:t>ppt</w:t>
-      </w:r>
-      <w:proofErr w:type="spellEnd"/>
-      <w:r>
-        <w:t xml:space="preserve"> или</w:t>
-      </w:r>
-      <w:r>
-        <w:t xml:space="preserve"> </w:t>
-      </w:r>
-      <w:proofErr w:type="spellStart"/>
-      <w:r>
-        <w:rPr>
-          <w:color w:val="000000"/>
-        </w:rPr>
         <w:t>pptx</w:t>
       </w:r>
-      <w:bookmarkStart w:id="0" w:name="_GoBack"/>
-      <w:bookmarkEnd w:id="0"/>
       <w:proofErr w:type="spellEnd"/>
       <w:r>
         <w:rPr>
@@ -357,6 +347,7 @@
         <w:ind w:left="720"/>
         <w:jc w:val="both"/>
         <w:rPr>
+          <w:i/>
           <w:color w:val="000000"/>
         </w:rPr>
       </w:pPr>
@@ -491,7 +482,7 @@
         </w:rPr>
         <w:t xml:space="preserve">: </w:t>
       </w:r>
-      <w:hyperlink r:id="rId5">
+      <w:hyperlink r:id="rId6">
         <w:r>
           <w:rPr>
             <w:color w:val="0563C1"/>
@@ -522,7 +513,7 @@
         </w:rPr>
         <w:t xml:space="preserve">: </w:t>
       </w:r>
-      <w:hyperlink r:id="rId6">
+      <w:hyperlink r:id="rId7">
         <w:r>
           <w:rPr>
             <w:color w:val="0563C1"/>
@@ -774,6 +765,20 @@
         <w:lastRenderedPageBreak/>
         <w:t>Задание 1. Интегральная сумма</w:t>
       </w:r>
+      <w:r>
+        <w:rPr>
+          <w:b/>
+        </w:rPr>
+        <w:t xml:space="preserve"> - </w:t>
+      </w:r>
+      <w:proofErr w:type="spellStart"/>
+      <w:r>
+        <w:rPr>
+          <w:b/>
+        </w:rPr>
+        <w:t>Kirill</w:t>
+      </w:r>
+      <w:proofErr w:type="spellEnd"/>
     </w:p>
     <w:p/>
     <w:p>
@@ -802,7 +807,7 @@
                     <pic:cNvPicPr preferRelativeResize="0"/>
                   </pic:nvPicPr>
                   <pic:blipFill>
-                    <a:blip r:embed="rId7" cstate="print"/>
+                    <a:blip r:embed="rId8" cstate="print"/>
                     <a:srcRect/>
                     <a:stretch>
                       <a:fillRect/>
@@ -852,7 +857,7 @@
                     <pic:cNvPicPr preferRelativeResize="0"/>
                   </pic:nvPicPr>
                   <pic:blipFill>
-                    <a:blip r:embed="rId8" cstate="print"/>
+                    <a:blip r:embed="rId9" cstate="print"/>
                     <a:srcRect/>
                     <a:stretch>
                       <a:fillRect/>
@@ -893,7 +898,7 @@
           <w:insideV w:val="single" w:sz="4" w:space="0" w:color="000000"/>
         </w:tblBorders>
         <w:tblLayout w:type="fixed"/>
-        <w:tblLook w:val="0400"/>
+        <w:tblLook w:val="0400" w:firstRow="0" w:lastRow="0" w:firstColumn="0" w:lastColumn="0" w:noHBand="0" w:noVBand="1"/>
       </w:tblPr>
       <w:tblGrid>
         <w:gridCol w:w="1313"/>
@@ -1071,7 +1076,7 @@
                           <pic:cNvPicPr preferRelativeResize="0"/>
                         </pic:nvPicPr>
                         <pic:blipFill>
-                          <a:blip r:embed="rId7" cstate="print"/>
+                          <a:blip r:embed="rId8" cstate="print"/>
                           <a:srcRect/>
                           <a:stretch>
                             <a:fillRect/>
@@ -1125,7 +1130,7 @@
                           <pic:cNvPicPr preferRelativeResize="0"/>
                         </pic:nvPicPr>
                         <pic:blipFill>
-                          <a:blip r:embed="rId9" cstate="print"/>
+                          <a:blip r:embed="rId10" cstate="print"/>
                           <a:srcRect/>
                           <a:stretch>
                             <a:fillRect/>
@@ -1176,60 +1181,6 @@
                       <pic:pic xmlns:pic="http://schemas.openxmlformats.org/drawingml/2006/picture">
                         <pic:nvPicPr>
                           <pic:cNvPr id="0" name="image51.png"/>
-                          <pic:cNvPicPr preferRelativeResize="0"/>
-                        </pic:nvPicPr>
-                        <pic:blipFill>
-                          <a:blip r:embed="rId10" cstate="print"/>
-                          <a:srcRect/>
-                          <a:stretch>
-                            <a:fillRect/>
-                          </a:stretch>
-                        </pic:blipFill>
-                        <pic:spPr>
-                          <a:xfrm>
-                            <a:off x="0" y="0"/>
-                            <a:ext cx="166370" cy="200660"/>
-                          </a:xfrm>
-                          <a:prstGeom prst="rect">
-                            <a:avLst/>
-                          </a:prstGeom>
-                          <a:ln/>
-                        </pic:spPr>
-                      </pic:pic>
-                    </a:graphicData>
-                  </a:graphic>
-                </wp:inline>
-              </w:drawing>
-            </w:r>
-          </w:p>
-        </w:tc>
-        <w:tc>
-          <w:tcPr>
-            <w:tcW w:w="1043" w:type="dxa"/>
-            <w:vAlign w:val="center"/>
-          </w:tcPr>
-          <w:p>
-            <w:pPr>
-              <w:jc w:val="center"/>
-            </w:pPr>
-            <w:r>
-              <w:rPr>
-                <w:noProof/>
-                <w:sz w:val="40"/>
-                <w:szCs w:val="40"/>
-                <w:vertAlign w:val="subscript"/>
-              </w:rPr>
-              <w:drawing>
-                <wp:inline distT="0" distB="0" distL="114300" distR="114300">
-                  <wp:extent cx="166370" cy="200660"/>
-                  <wp:effectExtent l="0" t="0" r="0" b="0"/>
-                  <wp:docPr id="52" name="image57.png"/>
-                  <wp:cNvGraphicFramePr/>
-                  <a:graphic xmlns:a="http://schemas.openxmlformats.org/drawingml/2006/main">
-                    <a:graphicData uri="http://schemas.openxmlformats.org/drawingml/2006/picture">
-                      <pic:pic xmlns:pic="http://schemas.openxmlformats.org/drawingml/2006/picture">
-                        <pic:nvPicPr>
-                          <pic:cNvPr id="0" name="image57.png"/>
                           <pic:cNvPicPr preferRelativeResize="0"/>
                         </pic:nvPicPr>
                         <pic:blipFill>
@@ -1259,6 +1210,60 @@
         </w:tc>
         <w:tc>
           <w:tcPr>
+            <w:tcW w:w="1043" w:type="dxa"/>
+            <w:vAlign w:val="center"/>
+          </w:tcPr>
+          <w:p>
+            <w:pPr>
+              <w:jc w:val="center"/>
+            </w:pPr>
+            <w:r>
+              <w:rPr>
+                <w:noProof/>
+                <w:sz w:val="40"/>
+                <w:szCs w:val="40"/>
+                <w:vertAlign w:val="subscript"/>
+              </w:rPr>
+              <w:drawing>
+                <wp:inline distT="0" distB="0" distL="114300" distR="114300">
+                  <wp:extent cx="166370" cy="200660"/>
+                  <wp:effectExtent l="0" t="0" r="0" b="0"/>
+                  <wp:docPr id="52" name="image57.png"/>
+                  <wp:cNvGraphicFramePr/>
+                  <a:graphic xmlns:a="http://schemas.openxmlformats.org/drawingml/2006/main">
+                    <a:graphicData uri="http://schemas.openxmlformats.org/drawingml/2006/picture">
+                      <pic:pic xmlns:pic="http://schemas.openxmlformats.org/drawingml/2006/picture">
+                        <pic:nvPicPr>
+                          <pic:cNvPr id="0" name="image57.png"/>
+                          <pic:cNvPicPr preferRelativeResize="0"/>
+                        </pic:nvPicPr>
+                        <pic:blipFill>
+                          <a:blip r:embed="rId12" cstate="print"/>
+                          <a:srcRect/>
+                          <a:stretch>
+                            <a:fillRect/>
+                          </a:stretch>
+                        </pic:blipFill>
+                        <pic:spPr>
+                          <a:xfrm>
+                            <a:off x="0" y="0"/>
+                            <a:ext cx="166370" cy="200660"/>
+                          </a:xfrm>
+                          <a:prstGeom prst="rect">
+                            <a:avLst/>
+                          </a:prstGeom>
+                          <a:ln/>
+                        </pic:spPr>
+                      </pic:pic>
+                    </a:graphicData>
+                  </a:graphic>
+                </wp:inline>
+              </w:drawing>
+            </w:r>
+          </w:p>
+        </w:tc>
+        <w:tc>
+          <w:tcPr>
             <w:tcW w:w="1059" w:type="dxa"/>
             <w:vAlign w:val="center"/>
           </w:tcPr>
@@ -1287,7 +1292,7 @@
                           <pic:cNvPicPr preferRelativeResize="0"/>
                         </pic:nvPicPr>
                         <pic:blipFill>
-                          <a:blip r:embed="rId12" cstate="print"/>
+                          <a:blip r:embed="rId13" cstate="print"/>
                           <a:srcRect/>
                           <a:stretch>
                             <a:fillRect/>
@@ -1341,7 +1346,7 @@
                           <pic:cNvPicPr preferRelativeResize="0"/>
                         </pic:nvPicPr>
                         <pic:blipFill>
-                          <a:blip r:embed="rId13" cstate="print"/>
+                          <a:blip r:embed="rId14" cstate="print"/>
                           <a:srcRect/>
                           <a:stretch>
                             <a:fillRect/>
@@ -1395,7 +1400,7 @@
                           <pic:cNvPicPr preferRelativeResize="0"/>
                         </pic:nvPicPr>
                         <pic:blipFill>
-                          <a:blip r:embed="rId14" cstate="print"/>
+                          <a:blip r:embed="rId15" cstate="print"/>
                           <a:srcRect/>
                           <a:stretch>
                             <a:fillRect/>
@@ -1449,7 +1454,7 @@
                           <pic:cNvPicPr preferRelativeResize="0"/>
                         </pic:nvPicPr>
                         <pic:blipFill>
-                          <a:blip r:embed="rId15" cstate="print"/>
+                          <a:blip r:embed="rId16" cstate="print"/>
                           <a:srcRect/>
                           <a:stretch>
                             <a:fillRect/>
@@ -1503,7 +1508,7 @@
                           <pic:cNvPicPr preferRelativeResize="0"/>
                         </pic:nvPicPr>
                         <pic:blipFill>
-                          <a:blip r:embed="rId16" cstate="print"/>
+                          <a:blip r:embed="rId17" cstate="print"/>
                           <a:srcRect/>
                           <a:stretch>
                             <a:fillRect/>
@@ -1562,7 +1567,7 @@
                           <pic:cNvPicPr preferRelativeResize="0"/>
                         </pic:nvPicPr>
                         <pic:blipFill>
-                          <a:blip r:embed="rId8" cstate="print"/>
+                          <a:blip r:embed="rId9" cstate="print"/>
                           <a:srcRect/>
                           <a:stretch>
                             <a:fillRect/>
@@ -1616,7 +1621,7 @@
                           <pic:cNvPicPr preferRelativeResize="0"/>
                         </pic:nvPicPr>
                         <pic:blipFill>
-                          <a:blip r:embed="rId17" cstate="print"/>
+                          <a:blip r:embed="rId18" cstate="print"/>
                           <a:srcRect/>
                           <a:stretch>
                             <a:fillRect/>
@@ -1670,7 +1675,7 @@
                           <pic:cNvPicPr preferRelativeResize="0"/>
                         </pic:nvPicPr>
                         <pic:blipFill>
-                          <a:blip r:embed="rId18" cstate="print"/>
+                          <a:blip r:embed="rId19" cstate="print"/>
                           <a:srcRect/>
                           <a:stretch>
                             <a:fillRect/>
@@ -1724,7 +1729,7 @@
                           <pic:cNvPicPr preferRelativeResize="0"/>
                         </pic:nvPicPr>
                         <pic:blipFill>
-                          <a:blip r:embed="rId19" cstate="print"/>
+                          <a:blip r:embed="rId20" cstate="print"/>
                           <a:srcRect/>
                           <a:stretch>
                             <a:fillRect/>
@@ -1778,7 +1783,7 @@
                           <pic:cNvPicPr preferRelativeResize="0"/>
                         </pic:nvPicPr>
                         <pic:blipFill>
-                          <a:blip r:embed="rId20" cstate="print"/>
+                          <a:blip r:embed="rId21" cstate="print"/>
                           <a:srcRect/>
                           <a:stretch>
                             <a:fillRect/>
@@ -1832,7 +1837,7 @@
                           <pic:cNvPicPr preferRelativeResize="0"/>
                         </pic:nvPicPr>
                         <pic:blipFill>
-                          <a:blip r:embed="rId21" cstate="print"/>
+                          <a:blip r:embed="rId22" cstate="print"/>
                           <a:srcRect/>
                           <a:stretch>
                             <a:fillRect/>
@@ -1886,7 +1891,7 @@
                           <pic:cNvPicPr preferRelativeResize="0"/>
                         </pic:nvPicPr>
                         <pic:blipFill>
-                          <a:blip r:embed="rId22" cstate="print"/>
+                          <a:blip r:embed="rId23" cstate="print"/>
                           <a:srcRect/>
                           <a:stretch>
                             <a:fillRect/>
@@ -1940,7 +1945,7 @@
                           <pic:cNvPicPr preferRelativeResize="0"/>
                         </pic:nvPicPr>
                         <pic:blipFill>
-                          <a:blip r:embed="rId23" cstate="print"/>
+                          <a:blip r:embed="rId24" cstate="print"/>
                           <a:srcRect/>
                           <a:stretch>
                             <a:fillRect/>
@@ -1994,7 +1999,7 @@
                           <pic:cNvPicPr preferRelativeResize="0"/>
                         </pic:nvPicPr>
                         <pic:blipFill>
-                          <a:blip r:embed="rId24" cstate="print"/>
+                          <a:blip r:embed="rId25" cstate="print"/>
                           <a:srcRect/>
                           <a:stretch>
                             <a:fillRect/>
@@ -2273,7 +2278,7 @@
                     <pic:cNvPicPr preferRelativeResize="0"/>
                   </pic:nvPicPr>
                   <pic:blipFill>
-                    <a:blip r:embed="rId25" cstate="print"/>
+                    <a:blip r:embed="rId26" cstate="print"/>
                     <a:srcRect/>
                     <a:stretch>
                       <a:fillRect/>
@@ -2320,56 +2325,6 @@
                 <pic:pic xmlns:pic="http://schemas.openxmlformats.org/drawingml/2006/picture">
                   <pic:nvPicPr>
                     <pic:cNvPr id="0" name="image25.png"/>
-                    <pic:cNvPicPr preferRelativeResize="0"/>
-                  </pic:nvPicPr>
-                  <pic:blipFill>
-                    <a:blip r:embed="rId26" cstate="print"/>
-                    <a:srcRect/>
-                    <a:stretch>
-                      <a:fillRect/>
-                    </a:stretch>
-                  </pic:blipFill>
-                  <pic:spPr>
-                    <a:xfrm>
-                      <a:off x="0" y="0"/>
-                      <a:ext cx="166370" cy="228600"/>
-                    </a:xfrm>
-                    <a:prstGeom prst="rect">
-                      <a:avLst/>
-                    </a:prstGeom>
-                    <a:ln/>
-                  </pic:spPr>
-                </pic:pic>
-              </a:graphicData>
-            </a:graphic>
-          </wp:inline>
-        </w:drawing>
-      </w:r>
-      <w:r>
-        <w:rPr>
-          <w:color w:val="000000"/>
-        </w:rPr>
-        <w:t xml:space="preserve"> (от 6 до 10), а затем</w:t>
-      </w:r>
-      <w:r>
-        <w:rPr>
-          <w:noProof/>
-          <w:color w:val="000000"/>
-          <w:sz w:val="36"/>
-          <w:szCs w:val="36"/>
-          <w:vertAlign w:val="subscript"/>
-        </w:rPr>
-        <w:drawing>
-          <wp:inline distT="0" distB="0" distL="114300" distR="114300">
-            <wp:extent cx="166370" cy="228600"/>
-            <wp:effectExtent l="0" t="0" r="0" b="0"/>
-            <wp:docPr id="32" name="image26.png"/>
-            <wp:cNvGraphicFramePr/>
-            <a:graphic xmlns:a="http://schemas.openxmlformats.org/drawingml/2006/main">
-              <a:graphicData uri="http://schemas.openxmlformats.org/drawingml/2006/picture">
-                <pic:pic xmlns:pic="http://schemas.openxmlformats.org/drawingml/2006/picture">
-                  <pic:nvPicPr>
-                    <pic:cNvPr id="0" name="image26.png"/>
                     <pic:cNvPicPr preferRelativeResize="0"/>
                   </pic:nvPicPr>
                   <pic:blipFill>
@@ -2399,6 +2354,56 @@
         <w:rPr>
           <w:color w:val="000000"/>
         </w:rPr>
+        <w:t xml:space="preserve"> (от 6 до 10), а затем</w:t>
+      </w:r>
+      <w:r>
+        <w:rPr>
+          <w:noProof/>
+          <w:color w:val="000000"/>
+          <w:sz w:val="36"/>
+          <w:szCs w:val="36"/>
+          <w:vertAlign w:val="subscript"/>
+        </w:rPr>
+        <w:drawing>
+          <wp:inline distT="0" distB="0" distL="114300" distR="114300">
+            <wp:extent cx="166370" cy="228600"/>
+            <wp:effectExtent l="0" t="0" r="0" b="0"/>
+            <wp:docPr id="32" name="image26.png"/>
+            <wp:cNvGraphicFramePr/>
+            <a:graphic xmlns:a="http://schemas.openxmlformats.org/drawingml/2006/main">
+              <a:graphicData uri="http://schemas.openxmlformats.org/drawingml/2006/picture">
+                <pic:pic xmlns:pic="http://schemas.openxmlformats.org/drawingml/2006/picture">
+                  <pic:nvPicPr>
+                    <pic:cNvPr id="0" name="image26.png"/>
+                    <pic:cNvPicPr preferRelativeResize="0"/>
+                  </pic:nvPicPr>
+                  <pic:blipFill>
+                    <a:blip r:embed="rId28" cstate="print"/>
+                    <a:srcRect/>
+                    <a:stretch>
+                      <a:fillRect/>
+                    </a:stretch>
+                  </pic:blipFill>
+                  <pic:spPr>
+                    <a:xfrm>
+                      <a:off x="0" y="0"/>
+                      <a:ext cx="166370" cy="228600"/>
+                    </a:xfrm>
+                    <a:prstGeom prst="rect">
+                      <a:avLst/>
+                    </a:prstGeom>
+                    <a:ln/>
+                  </pic:spPr>
+                </pic:pic>
+              </a:graphicData>
+            </a:graphic>
+          </wp:inline>
+        </w:drawing>
+      </w:r>
+      <w:r>
+        <w:rPr>
+          <w:color w:val="000000"/>
+        </w:rPr>
         <w:t xml:space="preserve"> (от 11 и больше) и повторите процедуру.</w:t>
       </w:r>
     </w:p>
@@ -2476,7 +2481,7 @@
           <w:color w:val="000000"/>
         </w:rPr>
       </w:pPr>
-      <w:hyperlink r:id="rId28">
+      <w:hyperlink r:id="rId29">
         <w:r>
           <w:rPr>
             <w:color w:val="0563C1"/>
@@ -2807,7 +2812,7 @@
           <w:cols w:space="720"/>
         </w:sectPr>
       </w:pPr>
-      <w:hyperlink r:id="rId29">
+      <w:hyperlink r:id="rId30">
         <w:r>
           <w:rPr>
             <w:color w:val="0563C1"/>
@@ -2830,6 +2835,20 @@
         <w:lastRenderedPageBreak/>
         <w:t>Задание 2. Площадь фигуры</w:t>
       </w:r>
+      <w:r>
+        <w:rPr>
+          <w:b/>
+        </w:rPr>
+        <w:t xml:space="preserve"> - </w:t>
+      </w:r>
+      <w:proofErr w:type="spellStart"/>
+      <w:r>
+        <w:rPr>
+          <w:b/>
+        </w:rPr>
+        <w:t>Dpopoff</w:t>
+      </w:r>
+      <w:proofErr w:type="spellEnd"/>
     </w:p>
     <w:p/>
     <w:p>
@@ -2852,7 +2871,7 @@
           <w:insideV w:val="single" w:sz="4" w:space="0" w:color="000000"/>
         </w:tblBorders>
         <w:tblLayout w:type="fixed"/>
-        <w:tblLook w:val="0400"/>
+        <w:tblLook w:val="0400" w:firstRow="0" w:lastRow="0" w:firstColumn="0" w:lastColumn="0" w:noHBand="0" w:noVBand="1"/>
       </w:tblPr>
       <w:tblGrid>
         <w:gridCol w:w="1486"/>
@@ -2967,7 +2986,7 @@
                           <pic:cNvPicPr preferRelativeResize="0"/>
                         </pic:nvPicPr>
                         <pic:blipFill>
-                          <a:blip r:embed="rId30" cstate="print"/>
+                          <a:blip r:embed="rId31" cstate="print"/>
                           <a:srcRect/>
                           <a:stretch>
                             <a:fillRect/>
@@ -3011,52 +3030,6 @@
                       <pic:pic xmlns:pic="http://schemas.openxmlformats.org/drawingml/2006/picture">
                         <pic:nvPicPr>
                           <pic:cNvPr id="0" name="image31.png"/>
-                          <pic:cNvPicPr preferRelativeResize="0"/>
-                        </pic:nvPicPr>
-                        <pic:blipFill>
-                          <a:blip r:embed="rId31" cstate="print"/>
-                          <a:srcRect/>
-                          <a:stretch>
-                            <a:fillRect/>
-                          </a:stretch>
-                        </pic:blipFill>
-                        <pic:spPr>
-                          <a:xfrm>
-                            <a:off x="0" y="0"/>
-                            <a:ext cx="367030" cy="200660"/>
-                          </a:xfrm>
-                          <a:prstGeom prst="rect">
-                            <a:avLst/>
-                          </a:prstGeom>
-                          <a:ln/>
-                        </pic:spPr>
-                      </pic:pic>
-                    </a:graphicData>
-                  </a:graphic>
-                </wp:inline>
-              </w:drawing>
-            </w:r>
-            <w:r>
-              <w:t xml:space="preserve"> (</w:t>
-            </w:r>
-            <w:r>
-              <w:rPr>
-                <w:noProof/>
-                <w:sz w:val="40"/>
-                <w:szCs w:val="40"/>
-                <w:vertAlign w:val="subscript"/>
-              </w:rPr>
-              <w:drawing>
-                <wp:inline distT="0" distB="0" distL="114300" distR="114300">
-                  <wp:extent cx="367030" cy="200660"/>
-                  <wp:effectExtent l="0" t="0" r="0" b="0"/>
-                  <wp:docPr id="38" name="image35.png"/>
-                  <wp:cNvGraphicFramePr/>
-                  <a:graphic xmlns:a="http://schemas.openxmlformats.org/drawingml/2006/main">
-                    <a:graphicData uri="http://schemas.openxmlformats.org/drawingml/2006/picture">
-                      <pic:pic xmlns:pic="http://schemas.openxmlformats.org/drawingml/2006/picture">
-                        <pic:nvPicPr>
-                          <pic:cNvPr id="0" name="image35.png"/>
                           <pic:cNvPicPr preferRelativeResize="0"/>
                         </pic:nvPicPr>
                         <pic:blipFill>
@@ -3083,6 +3056,52 @@
               </w:drawing>
             </w:r>
             <w:r>
+              <w:t xml:space="preserve"> (</w:t>
+            </w:r>
+            <w:r>
+              <w:rPr>
+                <w:noProof/>
+                <w:sz w:val="40"/>
+                <w:szCs w:val="40"/>
+                <w:vertAlign w:val="subscript"/>
+              </w:rPr>
+              <w:drawing>
+                <wp:inline distT="0" distB="0" distL="114300" distR="114300">
+                  <wp:extent cx="367030" cy="200660"/>
+                  <wp:effectExtent l="0" t="0" r="0" b="0"/>
+                  <wp:docPr id="38" name="image35.png"/>
+                  <wp:cNvGraphicFramePr/>
+                  <a:graphic xmlns:a="http://schemas.openxmlformats.org/drawingml/2006/main">
+                    <a:graphicData uri="http://schemas.openxmlformats.org/drawingml/2006/picture">
+                      <pic:pic xmlns:pic="http://schemas.openxmlformats.org/drawingml/2006/picture">
+                        <pic:nvPicPr>
+                          <pic:cNvPr id="0" name="image35.png"/>
+                          <pic:cNvPicPr preferRelativeResize="0"/>
+                        </pic:nvPicPr>
+                        <pic:blipFill>
+                          <a:blip r:embed="rId33" cstate="print"/>
+                          <a:srcRect/>
+                          <a:stretch>
+                            <a:fillRect/>
+                          </a:stretch>
+                        </pic:blipFill>
+                        <pic:spPr>
+                          <a:xfrm>
+                            <a:off x="0" y="0"/>
+                            <a:ext cx="367030" cy="200660"/>
+                          </a:xfrm>
+                          <a:prstGeom prst="rect">
+                            <a:avLst/>
+                          </a:prstGeom>
+                          <a:ln/>
+                        </pic:spPr>
+                      </pic:pic>
+                    </a:graphicData>
+                  </a:graphic>
+                </wp:inline>
+              </w:drawing>
+            </w:r>
+            <w:r>
               <w:t>)</w:t>
             </w:r>
             <w:proofErr w:type="gramEnd"/>
@@ -3148,7 +3167,7 @@
                           <pic:cNvPicPr preferRelativeResize="0"/>
                         </pic:nvPicPr>
                         <pic:blipFill>
-                          <a:blip r:embed="rId33" cstate="print"/>
+                          <a:blip r:embed="rId34" cstate="print"/>
                           <a:srcRect/>
                           <a:stretch>
                             <a:fillRect/>
@@ -3194,7 +3213,7 @@
                           <pic:cNvPicPr preferRelativeResize="0"/>
                         </pic:nvPicPr>
                         <pic:blipFill>
-                          <a:blip r:embed="rId34" cstate="print"/>
+                          <a:blip r:embed="rId35" cstate="print"/>
                           <a:srcRect/>
                           <a:stretch>
                             <a:fillRect/>
@@ -3257,6 +3276,7 @@
             <w:r>
               <w:t xml:space="preserve">кривой </w:t>
             </w:r>
+            <w:bookmarkStart w:id="0" w:name="_GoBack"/>
             <w:r>
               <w:rPr>
                 <w:noProof/>
@@ -3278,7 +3298,7 @@
                           <pic:cNvPicPr preferRelativeResize="0"/>
                         </pic:nvPicPr>
                         <pic:blipFill>
-                          <a:blip r:embed="rId35" cstate="print"/>
+                          <a:blip r:embed="rId36" cstate="print"/>
                           <a:srcRect/>
                           <a:stretch>
                             <a:fillRect/>
@@ -3300,6 +3320,7 @@
                 </wp:inline>
               </w:drawing>
             </w:r>
+            <w:bookmarkEnd w:id="0"/>
           </w:p>
         </w:tc>
       </w:tr>
@@ -3364,7 +3385,7 @@
                           <pic:cNvPicPr preferRelativeResize="0"/>
                         </pic:nvPicPr>
                         <pic:blipFill>
-                          <a:blip r:embed="rId36" cstate="print"/>
+                          <a:blip r:embed="rId37" cstate="print"/>
                           <a:srcRect/>
                           <a:stretch>
                             <a:fillRect/>
@@ -3410,7 +3431,7 @@
                           <pic:cNvPicPr preferRelativeResize="0"/>
                         </pic:nvPicPr>
                         <pic:blipFill>
-                          <a:blip r:embed="rId37" cstate="print"/>
+                          <a:blip r:embed="rId38" cstate="print"/>
                           <a:srcRect/>
                           <a:stretch>
                             <a:fillRect/>
@@ -3500,7 +3521,7 @@
                           <pic:cNvPicPr preferRelativeResize="0"/>
                         </pic:nvPicPr>
                         <pic:blipFill>
-                          <a:blip r:embed="rId38" cstate="print"/>
+                          <a:blip r:embed="rId39" cstate="print"/>
                           <a:srcRect/>
                           <a:stretch>
                             <a:fillRect/>
@@ -3547,7 +3568,7 @@
                           <pic:cNvPicPr preferRelativeResize="0"/>
                         </pic:nvPicPr>
                         <pic:blipFill>
-                          <a:blip r:embed="rId39" cstate="print"/>
+                          <a:blip r:embed="rId40" cstate="print"/>
                           <a:srcRect/>
                           <a:stretch>
                             <a:fillRect/>
@@ -3593,7 +3614,7 @@
                           <pic:cNvPicPr preferRelativeResize="0"/>
                         </pic:nvPicPr>
                         <pic:blipFill>
-                          <a:blip r:embed="rId40" cstate="print"/>
+                          <a:blip r:embed="rId41" cstate="print"/>
                           <a:srcRect/>
                           <a:stretch>
                             <a:fillRect/>
@@ -3686,7 +3707,7 @@
                           <pic:cNvPicPr preferRelativeResize="0"/>
                         </pic:nvPicPr>
                         <pic:blipFill>
-                          <a:blip r:embed="rId41" cstate="print"/>
+                          <a:blip r:embed="rId42" cstate="print"/>
                           <a:srcRect/>
                           <a:stretch>
                             <a:fillRect/>
@@ -3732,7 +3753,7 @@
                           <pic:cNvPicPr preferRelativeResize="0"/>
                         </pic:nvPicPr>
                         <pic:blipFill>
-                          <a:blip r:embed="rId42" cstate="print"/>
+                          <a:blip r:embed="rId43" cstate="print"/>
                           <a:srcRect/>
                           <a:stretch>
                             <a:fillRect/>
@@ -3819,7 +3840,7 @@
                           <pic:cNvPicPr preferRelativeResize="0"/>
                         </pic:nvPicPr>
                         <pic:blipFill>
-                          <a:blip r:embed="rId43" cstate="print"/>
+                          <a:blip r:embed="rId44" cstate="print"/>
                           <a:srcRect/>
                           <a:stretch>
                             <a:fillRect/>
@@ -3906,7 +3927,7 @@
                           <pic:cNvPicPr preferRelativeResize="0"/>
                         </pic:nvPicPr>
                         <pic:blipFill>
-                          <a:blip r:embed="rId44" cstate="print"/>
+                          <a:blip r:embed="rId45" cstate="print"/>
                           <a:srcRect/>
                           <a:stretch>
                             <a:fillRect/>
@@ -3952,7 +3973,7 @@
                           <pic:cNvPicPr preferRelativeResize="0"/>
                         </pic:nvPicPr>
                         <pic:blipFill>
-                          <a:blip r:embed="rId45" cstate="print"/>
+                          <a:blip r:embed="rId46" cstate="print"/>
                           <a:srcRect/>
                           <a:stretch>
                             <a:fillRect/>
@@ -4117,6 +4138,20 @@
         <w:lastRenderedPageBreak/>
         <w:t>Задание 3.Несобственный интеграл</w:t>
       </w:r>
+      <w:r>
+        <w:rPr>
+          <w:b/>
+        </w:rPr>
+        <w:t xml:space="preserve"> - </w:t>
+      </w:r>
+      <w:proofErr w:type="spellStart"/>
+      <w:r>
+        <w:rPr>
+          <w:b/>
+        </w:rPr>
+        <w:t>Dpopff</w:t>
+      </w:r>
+      <w:proofErr w:type="spellEnd"/>
     </w:p>
     <w:p>
       <w:pPr>
@@ -4151,7 +4186,7 @@
                     <pic:cNvPicPr preferRelativeResize="0"/>
                   </pic:nvPicPr>
                   <pic:blipFill>
-                    <a:blip r:embed="rId46" cstate="print"/>
+                    <a:blip r:embed="rId47" cstate="print"/>
                     <a:srcRect/>
                     <a:stretch>
                       <a:fillRect/>
@@ -4192,7 +4227,7 @@
           <w:insideV w:val="single" w:sz="4" w:space="0" w:color="000000"/>
         </w:tblBorders>
         <w:tblLayout w:type="fixed"/>
-        <w:tblLook w:val="0400"/>
+        <w:tblLook w:val="0400" w:firstRow="0" w:lastRow="0" w:firstColumn="0" w:lastColumn="0" w:noHBand="0" w:noVBand="1"/>
       </w:tblPr>
       <w:tblGrid>
         <w:gridCol w:w="2084"/>
@@ -4325,7 +4360,7 @@
                           <pic:cNvPicPr preferRelativeResize="0"/>
                         </pic:nvPicPr>
                         <pic:blipFill>
-                          <a:blip r:embed="rId47" cstate="print"/>
+                          <a:blip r:embed="rId48" cstate="print"/>
                           <a:srcRect/>
                           <a:stretch>
                             <a:fillRect/>
@@ -4379,7 +4414,7 @@
                           <pic:cNvPicPr preferRelativeResize="0"/>
                         </pic:nvPicPr>
                         <pic:blipFill>
-                          <a:blip r:embed="rId48" cstate="print"/>
+                          <a:blip r:embed="rId49" cstate="print"/>
                           <a:srcRect/>
                           <a:stretch>
                             <a:fillRect/>
@@ -4433,7 +4468,7 @@
                           <pic:cNvPicPr preferRelativeResize="0"/>
                         </pic:nvPicPr>
                         <pic:blipFill>
-                          <a:blip r:embed="rId49" cstate="print"/>
+                          <a:blip r:embed="rId50" cstate="print"/>
                           <a:srcRect/>
                           <a:stretch>
                             <a:fillRect/>
@@ -4487,7 +4522,7 @@
                           <pic:cNvPicPr preferRelativeResize="0"/>
                         </pic:nvPicPr>
                         <pic:blipFill>
-                          <a:blip r:embed="rId50" cstate="print"/>
+                          <a:blip r:embed="rId51" cstate="print"/>
                           <a:srcRect/>
                           <a:stretch>
                             <a:fillRect/>
@@ -4635,7 +4670,7 @@
                           <pic:cNvPicPr preferRelativeResize="0"/>
                         </pic:nvPicPr>
                         <pic:blipFill>
-                          <a:blip r:embed="rId51" cstate="print"/>
+                          <a:blip r:embed="rId52" cstate="print"/>
                           <a:srcRect/>
                           <a:stretch>
                             <a:fillRect/>
@@ -4689,7 +4724,7 @@
                           <pic:cNvPicPr preferRelativeResize="0"/>
                         </pic:nvPicPr>
                         <pic:blipFill>
-                          <a:blip r:embed="rId52" cstate="print"/>
+                          <a:blip r:embed="rId53" cstate="print"/>
                           <a:srcRect/>
                           <a:stretch>
                             <a:fillRect/>
@@ -4740,60 +4775,6 @@
                       <pic:pic xmlns:pic="http://schemas.openxmlformats.org/drawingml/2006/picture">
                         <pic:nvPicPr>
                           <pic:cNvPr id="0" name="image14.png"/>
-                          <pic:cNvPicPr preferRelativeResize="0"/>
-                        </pic:nvPicPr>
-                        <pic:blipFill>
-                          <a:blip r:embed="rId53" cstate="print"/>
-                          <a:srcRect/>
-                          <a:stretch>
-                            <a:fillRect/>
-                          </a:stretch>
-                        </pic:blipFill>
-                        <pic:spPr>
-                          <a:xfrm>
-                            <a:off x="0" y="0"/>
-                            <a:ext cx="720725" cy="464185"/>
-                          </a:xfrm>
-                          <a:prstGeom prst="rect">
-                            <a:avLst/>
-                          </a:prstGeom>
-                          <a:ln/>
-                        </pic:spPr>
-                      </pic:pic>
-                    </a:graphicData>
-                  </a:graphic>
-                </wp:inline>
-              </w:drawing>
-            </w:r>
-          </w:p>
-        </w:tc>
-        <w:tc>
-          <w:tcPr>
-            <w:tcW w:w="2084" w:type="dxa"/>
-            <w:vAlign w:val="center"/>
-          </w:tcPr>
-          <w:p>
-            <w:pPr>
-              <w:jc w:val="center"/>
-            </w:pPr>
-            <w:r>
-              <w:rPr>
-                <w:noProof/>
-                <w:sz w:val="33"/>
-                <w:szCs w:val="33"/>
-                <w:vertAlign w:val="subscript"/>
-              </w:rPr>
-              <w:drawing>
-                <wp:inline distT="0" distB="0" distL="114300" distR="114300">
-                  <wp:extent cx="720725" cy="464185"/>
-                  <wp:effectExtent l="0" t="0" r="0" b="0"/>
-                  <wp:docPr id="8" name="image33.png"/>
-                  <wp:cNvGraphicFramePr/>
-                  <a:graphic xmlns:a="http://schemas.openxmlformats.org/drawingml/2006/main">
-                    <a:graphicData uri="http://schemas.openxmlformats.org/drawingml/2006/picture">
-                      <pic:pic xmlns:pic="http://schemas.openxmlformats.org/drawingml/2006/picture">
-                        <pic:nvPicPr>
-                          <pic:cNvPr id="0" name="image33.png"/>
                           <pic:cNvPicPr preferRelativeResize="0"/>
                         </pic:nvPicPr>
                         <pic:blipFill>
@@ -4821,6 +4802,60 @@
             </w:r>
           </w:p>
         </w:tc>
+        <w:tc>
+          <w:tcPr>
+            <w:tcW w:w="2084" w:type="dxa"/>
+            <w:vAlign w:val="center"/>
+          </w:tcPr>
+          <w:p>
+            <w:pPr>
+              <w:jc w:val="center"/>
+            </w:pPr>
+            <w:r>
+              <w:rPr>
+                <w:noProof/>
+                <w:sz w:val="33"/>
+                <w:szCs w:val="33"/>
+                <w:vertAlign w:val="subscript"/>
+              </w:rPr>
+              <w:drawing>
+                <wp:inline distT="0" distB="0" distL="114300" distR="114300">
+                  <wp:extent cx="720725" cy="464185"/>
+                  <wp:effectExtent l="0" t="0" r="0" b="0"/>
+                  <wp:docPr id="8" name="image33.png"/>
+                  <wp:cNvGraphicFramePr/>
+                  <a:graphic xmlns:a="http://schemas.openxmlformats.org/drawingml/2006/main">
+                    <a:graphicData uri="http://schemas.openxmlformats.org/drawingml/2006/picture">
+                      <pic:pic xmlns:pic="http://schemas.openxmlformats.org/drawingml/2006/picture">
+                        <pic:nvPicPr>
+                          <pic:cNvPr id="0" name="image33.png"/>
+                          <pic:cNvPicPr preferRelativeResize="0"/>
+                        </pic:nvPicPr>
+                        <pic:blipFill>
+                          <a:blip r:embed="rId55" cstate="print"/>
+                          <a:srcRect/>
+                          <a:stretch>
+                            <a:fillRect/>
+                          </a:stretch>
+                        </pic:blipFill>
+                        <pic:spPr>
+                          <a:xfrm>
+                            <a:off x="0" y="0"/>
+                            <a:ext cx="720725" cy="464185"/>
+                          </a:xfrm>
+                          <a:prstGeom prst="rect">
+                            <a:avLst/>
+                          </a:prstGeom>
+                          <a:ln/>
+                        </pic:spPr>
+                      </pic:pic>
+                    </a:graphicData>
+                  </a:graphic>
+                </wp:inline>
+              </w:drawing>
+            </w:r>
+          </w:p>
+        </w:tc>
       </w:tr>
     </w:tbl>
     <w:p>
@@ -4982,7 +5017,7 @@
                     <pic:cNvPicPr preferRelativeResize="0"/>
                   </pic:nvPicPr>
                   <pic:blipFill>
-                    <a:blip r:embed="rId55" cstate="print"/>
+                    <a:blip r:embed="rId56" cstate="print"/>
                     <a:srcRect/>
                     <a:stretch>
                       <a:fillRect/>
@@ -5063,7 +5098,7 @@
                     <pic:cNvPicPr preferRelativeResize="0"/>
                   </pic:nvPicPr>
                   <pic:blipFill>
-                    <a:blip r:embed="rId56" cstate="print"/>
+                    <a:blip r:embed="rId57" cstate="print"/>
                     <a:srcRect/>
                     <a:stretch>
                       <a:fillRect/>
@@ -5127,7 +5162,7 @@
                     <pic:cNvPicPr preferRelativeResize="0"/>
                   </pic:nvPicPr>
                   <pic:blipFill>
-                    <a:blip r:embed="rId56" cstate="print"/>
+                    <a:blip r:embed="rId57" cstate="print"/>
                     <a:srcRect/>
                     <a:stretch>
                       <a:fillRect/>
@@ -5214,6 +5249,20 @@
         <w:lastRenderedPageBreak/>
         <w:t>Задание 4. Приложения определенного интеграла</w:t>
       </w:r>
+      <w:r>
+        <w:rPr>
+          <w:b/>
+        </w:rPr>
+        <w:t xml:space="preserve"> - </w:t>
+      </w:r>
+      <w:proofErr w:type="spellStart"/>
+      <w:r>
+        <w:rPr>
+          <w:b/>
+        </w:rPr>
+        <w:t>Olga</w:t>
+      </w:r>
+      <w:proofErr w:type="spellEnd"/>
     </w:p>
     <w:p>
       <w:pPr>
@@ -5248,7 +5297,7 @@
           <w:insideV w:val="single" w:sz="4" w:space="0" w:color="000000"/>
         </w:tblBorders>
         <w:tblLayout w:type="fixed"/>
-        <w:tblLook w:val="0400"/>
+        <w:tblLook w:val="0400" w:firstRow="0" w:lastRow="0" w:firstColumn="0" w:lastColumn="0" w:noHBand="0" w:noVBand="1"/>
       </w:tblPr>
       <w:tblGrid>
         <w:gridCol w:w="1486"/>
@@ -5764,7 +5813,7 @@
                     <pic:cNvPicPr preferRelativeResize="0"/>
                   </pic:nvPicPr>
                   <pic:blipFill>
-                    <a:blip r:embed="rId57" cstate="print"/>
+                    <a:blip r:embed="rId58" cstate="print"/>
                     <a:srcRect/>
                     <a:stretch>
                       <a:fillRect/>
@@ -5814,7 +5863,7 @@
                     <pic:cNvPicPr preferRelativeResize="0"/>
                   </pic:nvPicPr>
                   <pic:blipFill>
-                    <a:blip r:embed="rId58" cstate="print"/>
+                    <a:blip r:embed="rId59" cstate="print"/>
                     <a:srcRect/>
                     <a:stretch>
                       <a:fillRect/>
@@ -5871,7 +5920,7 @@
                     <pic:cNvPicPr preferRelativeResize="0"/>
                   </pic:nvPicPr>
                   <pic:blipFill>
-                    <a:blip r:embed="rId59" cstate="print"/>
+                    <a:blip r:embed="rId60" cstate="print"/>
                     <a:srcRect/>
                     <a:stretch>
                       <a:fillRect/>
@@ -5949,7 +5998,7 @@
                     <pic:cNvPicPr preferRelativeResize="0"/>
                   </pic:nvPicPr>
                   <pic:blipFill>
-                    <a:blip r:embed="rId60" cstate="print"/>
+                    <a:blip r:embed="rId61" cstate="print"/>
                     <a:srcRect/>
                     <a:stretch>
                       <a:fillRect/>
@@ -6067,7 +6116,7 @@
                     <pic:cNvPicPr preferRelativeResize="0"/>
                   </pic:nvPicPr>
                   <pic:blipFill>
-                    <a:blip r:embed="rId58" cstate="print"/>
+                    <a:blip r:embed="rId59" cstate="print"/>
                     <a:srcRect/>
                     <a:stretch>
                       <a:fillRect/>
@@ -6141,7 +6190,7 @@
                     <pic:cNvPicPr preferRelativeResize="0"/>
                   </pic:nvPicPr>
                   <pic:blipFill>
-                    <a:blip r:embed="rId61" cstate="print"/>
+                    <a:blip r:embed="rId62" cstate="print"/>
                     <a:srcRect/>
                     <a:stretch>
                       <a:fillRect/>
@@ -6196,7 +6245,7 @@
                     <pic:cNvPicPr preferRelativeResize="0"/>
                   </pic:nvPicPr>
                   <pic:blipFill>
-                    <a:blip r:embed="rId62" cstate="print"/>
+                    <a:blip r:embed="rId63" cstate="print"/>
                     <a:srcRect/>
                     <a:stretch>
                       <a:fillRect/>
@@ -6248,52 +6297,6 @@
                 <pic:pic xmlns:pic="http://schemas.openxmlformats.org/drawingml/2006/picture">
                   <pic:nvPicPr>
                     <pic:cNvPr id="0" name="image64.png"/>
-                    <pic:cNvPicPr preferRelativeResize="0"/>
-                  </pic:nvPicPr>
-                  <pic:blipFill>
-                    <a:blip r:embed="rId63" cstate="print"/>
-                    <a:srcRect/>
-                    <a:stretch>
-                      <a:fillRect/>
-                    </a:stretch>
-                  </pic:blipFill>
-                  <pic:spPr>
-                    <a:xfrm>
-                      <a:off x="0" y="0"/>
-                      <a:ext cx="152400" cy="166370"/>
-                    </a:xfrm>
-                    <a:prstGeom prst="rect">
-                      <a:avLst/>
-                    </a:prstGeom>
-                    <a:ln/>
-                  </pic:spPr>
-                </pic:pic>
-              </a:graphicData>
-            </a:graphic>
-          </wp:inline>
-        </w:drawing>
-      </w:r>
-      <w:r>
-        <w:t xml:space="preserve">– давление, </w:t>
-      </w:r>
-      <w:r>
-        <w:rPr>
-          <w:noProof/>
-          <w:sz w:val="36"/>
-          <w:szCs w:val="36"/>
-          <w:vertAlign w:val="subscript"/>
-        </w:rPr>
-        <w:drawing>
-          <wp:inline distT="0" distB="0" distL="114300" distR="114300">
-            <wp:extent cx="152400" cy="166370"/>
-            <wp:effectExtent l="0" t="0" r="0" b="0"/>
-            <wp:docPr id="70" name="image60.png"/>
-            <wp:cNvGraphicFramePr/>
-            <a:graphic xmlns:a="http://schemas.openxmlformats.org/drawingml/2006/main">
-              <a:graphicData uri="http://schemas.openxmlformats.org/drawingml/2006/picture">
-                <pic:pic xmlns:pic="http://schemas.openxmlformats.org/drawingml/2006/picture">
-                  <pic:nvPicPr>
-                    <pic:cNvPr id="0" name="image60.png"/>
                     <pic:cNvPicPr preferRelativeResize="0"/>
                   </pic:nvPicPr>
                   <pic:blipFill>
@@ -6320,6 +6323,52 @@
         </w:drawing>
       </w:r>
       <w:r>
+        <w:t xml:space="preserve">– давление, </w:t>
+      </w:r>
+      <w:r>
+        <w:rPr>
+          <w:noProof/>
+          <w:sz w:val="36"/>
+          <w:szCs w:val="36"/>
+          <w:vertAlign w:val="subscript"/>
+        </w:rPr>
+        <w:drawing>
+          <wp:inline distT="0" distB="0" distL="114300" distR="114300">
+            <wp:extent cx="152400" cy="166370"/>
+            <wp:effectExtent l="0" t="0" r="0" b="0"/>
+            <wp:docPr id="70" name="image60.png"/>
+            <wp:cNvGraphicFramePr/>
+            <a:graphic xmlns:a="http://schemas.openxmlformats.org/drawingml/2006/main">
+              <a:graphicData uri="http://schemas.openxmlformats.org/drawingml/2006/picture">
+                <pic:pic xmlns:pic="http://schemas.openxmlformats.org/drawingml/2006/picture">
+                  <pic:nvPicPr>
+                    <pic:cNvPr id="0" name="image60.png"/>
+                    <pic:cNvPicPr preferRelativeResize="0"/>
+                  </pic:nvPicPr>
+                  <pic:blipFill>
+                    <a:blip r:embed="rId65" cstate="print"/>
+                    <a:srcRect/>
+                    <a:stretch>
+                      <a:fillRect/>
+                    </a:stretch>
+                  </pic:blipFill>
+                  <pic:spPr>
+                    <a:xfrm>
+                      <a:off x="0" y="0"/>
+                      <a:ext cx="152400" cy="166370"/>
+                    </a:xfrm>
+                    <a:prstGeom prst="rect">
+                      <a:avLst/>
+                    </a:prstGeom>
+                    <a:ln/>
+                  </pic:spPr>
+                </pic:pic>
+              </a:graphicData>
+            </a:graphic>
+          </wp:inline>
+        </w:drawing>
+      </w:r>
+      <w:r>
         <w:t xml:space="preserve">– плотность жидкости, </w:t>
       </w:r>
       <w:r>
@@ -6343,7 +6392,7 @@
                     <pic:cNvPicPr preferRelativeResize="0"/>
                   </pic:nvPicPr>
                   <pic:blipFill>
-                    <a:blip r:embed="rId65" cstate="print"/>
+                    <a:blip r:embed="rId66" cstate="print"/>
                     <a:srcRect/>
                     <a:stretch>
                       <a:fillRect/>
@@ -6389,7 +6438,7 @@
                     <pic:cNvPicPr preferRelativeResize="0"/>
                   </pic:nvPicPr>
                   <pic:blipFill>
-                    <a:blip r:embed="rId66" cstate="print"/>
+                    <a:blip r:embed="rId67" cstate="print"/>
                     <a:srcRect/>
                     <a:stretch>
                       <a:fillRect/>
@@ -6444,7 +6493,7 @@
                     <pic:cNvPicPr preferRelativeResize="0"/>
                   </pic:nvPicPr>
                   <pic:blipFill>
-                    <a:blip r:embed="rId67"/>
+                    <a:blip r:embed="rId68"/>
                     <a:srcRect/>
                     <a:stretch>
                       <a:fillRect/>
@@ -6542,7 +6591,7 @@
                     <pic:cNvPicPr preferRelativeResize="0"/>
                   </pic:nvPicPr>
                   <pic:blipFill>
-                    <a:blip r:embed="rId68" cstate="print"/>
+                    <a:blip r:embed="rId69" cstate="print"/>
                     <a:srcRect/>
                     <a:stretch>
                       <a:fillRect/>
@@ -6601,7 +6650,7 @@
                     <pic:cNvPicPr preferRelativeResize="0"/>
                   </pic:nvPicPr>
                   <pic:blipFill>
-                    <a:blip r:embed="rId69" cstate="print"/>
+                    <a:blip r:embed="rId70" cstate="print"/>
                     <a:srcRect/>
                     <a:stretch>
                       <a:fillRect/>
@@ -6647,7 +6696,7 @@
                     <pic:cNvPicPr preferRelativeResize="0"/>
                   </pic:nvPicPr>
                   <pic:blipFill>
-                    <a:blip r:embed="rId58" cstate="print"/>
+                    <a:blip r:embed="rId59" cstate="print"/>
                     <a:srcRect/>
                     <a:stretch>
                       <a:fillRect/>
@@ -6694,7 +6743,7 @@
                     <pic:cNvPicPr preferRelativeResize="0"/>
                   </pic:nvPicPr>
                   <pic:blipFill>
-                    <a:blip r:embed="rId70" cstate="print"/>
+                    <a:blip r:embed="rId71" cstate="print"/>
                     <a:srcRect/>
                     <a:stretch>
                       <a:fillRect/>
@@ -6744,7 +6793,7 @@
                     <pic:cNvPicPr preferRelativeResize="0"/>
                   </pic:nvPicPr>
                   <pic:blipFill>
-                    <a:blip r:embed="rId71" cstate="print"/>
+                    <a:blip r:embed="rId72" cstate="print"/>
                     <a:srcRect/>
                     <a:stretch>
                       <a:fillRect/>
@@ -6790,7 +6839,7 @@
                     <pic:cNvPicPr preferRelativeResize="0"/>
                   </pic:nvPicPr>
                   <pic:blipFill>
-                    <a:blip r:embed="rId72" cstate="print"/>
+                    <a:blip r:embed="rId73" cstate="print"/>
                     <a:srcRect/>
                     <a:stretch>
                       <a:fillRect/>
@@ -6842,7 +6891,7 @@
                     <pic:cNvPicPr preferRelativeResize="0"/>
                   </pic:nvPicPr>
                   <pic:blipFill>
-                    <a:blip r:embed="rId73" cstate="print"/>
+                    <a:blip r:embed="rId74" cstate="print"/>
                     <a:srcRect/>
                     <a:stretch>
                       <a:fillRect/>
@@ -6919,7 +6968,7 @@
                     <pic:cNvPicPr preferRelativeResize="0"/>
                   </pic:nvPicPr>
                   <pic:blipFill>
-                    <a:blip r:embed="rId74" cstate="print"/>
+                    <a:blip r:embed="rId75" cstate="print"/>
                     <a:srcRect/>
                     <a:stretch>
                       <a:fillRect/>
@@ -6971,7 +7020,7 @@
                     <pic:cNvPicPr preferRelativeResize="0"/>
                   </pic:nvPicPr>
                   <pic:blipFill>
-                    <a:blip r:embed="rId75" cstate="print"/>
+                    <a:blip r:embed="rId76" cstate="print"/>
                     <a:srcRect/>
                     <a:stretch>
                       <a:fillRect/>
@@ -7058,7 +7107,7 @@
                     <pic:cNvPicPr preferRelativeResize="0"/>
                   </pic:nvPicPr>
                   <pic:blipFill>
-                    <a:blip r:embed="rId76" cstate="print"/>
+                    <a:blip r:embed="rId77" cstate="print"/>
                     <a:srcRect/>
                     <a:stretch>
                       <a:fillRect/>
@@ -7136,7 +7185,7 @@
                     <pic:cNvPicPr preferRelativeResize="0"/>
                   </pic:nvPicPr>
                   <pic:blipFill>
-                    <a:blip r:embed="rId77" cstate="print"/>
+                    <a:blip r:embed="rId78" cstate="print"/>
                     <a:srcRect/>
                     <a:stretch>
                       <a:fillRect/>
@@ -7180,6 +7229,20 @@
         <w:lastRenderedPageBreak/>
         <w:t>Задание 5. Приближенные вычисления определенного интеграла</w:t>
       </w:r>
+      <w:r>
+        <w:rPr>
+          <w:b/>
+        </w:rPr>
+        <w:t xml:space="preserve"> - </w:t>
+      </w:r>
+      <w:proofErr w:type="spellStart"/>
+      <w:r>
+        <w:rPr>
+          <w:b/>
+        </w:rPr>
+        <w:t>Kirill</w:t>
+      </w:r>
+      <w:proofErr w:type="spellEnd"/>
     </w:p>
     <w:p>
       <w:pPr>
@@ -8692,7 +8755,7 @@
 </file>
 
 <file path=word/numbering.xml><?xml version="1.0" encoding="utf-8"?>
-<w:numbering xmlns:ve="http://schemas.openxmlformats.org/markup-compatibility/2006" xmlns:o="urn:schemas-microsoft-com:office:office" xmlns:r="http://schemas.openxmlformats.org/officeDocument/2006/relationships" xmlns:m="http://schemas.openxmlformats.org/officeDocument/2006/math" xmlns:v="urn:schemas-microsoft-com:vml" xmlns:wp="http://schemas.openxmlformats.org/drawingml/2006/wordprocessingDrawing" xmlns:w10="urn:schemas-microsoft-com:office:word" xmlns:w="http://schemas.openxmlformats.org/wordprocessingml/2006/main" xmlns:wne="http://schemas.microsoft.com/office/word/2006/wordml">
+<w:numbering xmlns:wpc="http://schemas.microsoft.com/office/word/2010/wordprocessingCanvas" xmlns:mc="http://schemas.openxmlformats.org/markup-compatibility/2006" xmlns:o="urn:schemas-microsoft-com:office:office" xmlns:r="http://schemas.openxmlformats.org/officeDocument/2006/relationships" xmlns:m="http://schemas.openxmlformats.org/officeDocument/2006/math" xmlns:v="urn:schemas-microsoft-com:vml" xmlns:wp14="http://schemas.microsoft.com/office/word/2010/wordprocessingDrawing" xmlns:wp="http://schemas.openxmlformats.org/drawingml/2006/wordprocessingDrawing" xmlns:w10="urn:schemas-microsoft-com:office:word" xmlns:w="http://schemas.openxmlformats.org/wordprocessingml/2006/main" xmlns:w14="http://schemas.microsoft.com/office/word/2010/wordml" xmlns:wpg="http://schemas.microsoft.com/office/word/2010/wordprocessingGroup" xmlns:wpi="http://schemas.microsoft.com/office/word/2010/wordprocessingInk" xmlns:wne="http://schemas.microsoft.com/office/word/2006/wordml" xmlns:wps="http://schemas.microsoft.com/office/word/2010/wordprocessingShape" mc:Ignorable="w14 wp14">
   <w:abstractNum w:abstractNumId="0">
     <w:nsid w:val="01583CB0"/>
     <w:multiLevelType w:val="multilevel"/>
@@ -9870,7 +9933,7 @@
 </file>
 
 <file path=word/styles.xml><?xml version="1.0" encoding="utf-8"?>
-<w:styles xmlns:r="http://schemas.openxmlformats.org/officeDocument/2006/relationships" xmlns:w="http://schemas.openxmlformats.org/wordprocessingml/2006/main">
+<w:styles xmlns:mc="http://schemas.openxmlformats.org/markup-compatibility/2006" xmlns:r="http://schemas.openxmlformats.org/officeDocument/2006/relationships" xmlns:w="http://schemas.openxmlformats.org/wordprocessingml/2006/main" xmlns:w14="http://schemas.microsoft.com/office/word/2010/wordml" mc:Ignorable="w14">
   <w:docDefaults>
     <w:rPrDefault>
       <w:rPr>
@@ -10136,7 +10199,6 @@
     <w:uiPriority w:val="99"/>
     <w:semiHidden/>
     <w:unhideWhenUsed/>
-    <w:qFormat/>
     <w:tblPr>
       <w:tblInd w:w="0" w:type="dxa"/>
       <w:tblCellMar>

</xml_diff>

<commit_message>
Added prog lab 7 & opd lab 6
</commit_message>
<xml_diff>
--- a/sem-2/mathan/rgr-1/1 РГР ОпрИнт.docx
+++ b/sem-2/mathan/rgr-1/1 РГР ОпрИнт.docx
@@ -1,6 +1,6 @@
 
 <file path=word/document.xml><?xml version="1.0" encoding="utf-8"?>
-<w:document xmlns:ve="http://schemas.openxmlformats.org/markup-compatibility/2006" xmlns:o="urn:schemas-microsoft-com:office:office" xmlns:r="http://schemas.openxmlformats.org/officeDocument/2006/relationships" xmlns:m="http://schemas.openxmlformats.org/officeDocument/2006/math" xmlns:v="urn:schemas-microsoft-com:vml" xmlns:wp="http://schemas.openxmlformats.org/drawingml/2006/wordprocessingDrawing" xmlns:w10="urn:schemas-microsoft-com:office:word" xmlns:w="http://schemas.openxmlformats.org/wordprocessingml/2006/main" xmlns:wne="http://schemas.microsoft.com/office/word/2006/wordml">
+<w:document xmlns:wpc="http://schemas.microsoft.com/office/word/2010/wordprocessingCanvas" xmlns:mc="http://schemas.openxmlformats.org/markup-compatibility/2006" xmlns:o="urn:schemas-microsoft-com:office:office" xmlns:r="http://schemas.openxmlformats.org/officeDocument/2006/relationships" xmlns:m="http://schemas.openxmlformats.org/officeDocument/2006/math" xmlns:v="urn:schemas-microsoft-com:vml" xmlns:wp14="http://schemas.microsoft.com/office/word/2010/wordprocessingDrawing" xmlns:wp="http://schemas.openxmlformats.org/drawingml/2006/wordprocessingDrawing" xmlns:w10="urn:schemas-microsoft-com:office:word" xmlns:w="http://schemas.openxmlformats.org/wordprocessingml/2006/main" xmlns:w14="http://schemas.microsoft.com/office/word/2010/wordml" xmlns:wpg="http://schemas.microsoft.com/office/word/2010/wordprocessingGroup" xmlns:wpi="http://schemas.microsoft.com/office/word/2010/wordprocessingInk" xmlns:wne="http://schemas.microsoft.com/office/word/2006/wordml" xmlns:wps="http://schemas.microsoft.com/office/word/2010/wordprocessingShape" mc:Ignorable="w14 wp14">
   <w:body>
     <w:p>
       <w:pPr>
@@ -250,48 +250,38 @@
         <w:t xml:space="preserve"> </w:t>
       </w:r>
       <w:r>
-        <w:t xml:space="preserve">использование </w:t>
+        <w:t xml:space="preserve">использование онлайн редактора </w:t>
+      </w:r>
+      <w:r>
+        <w:rPr>
+          <w:lang w:val="en-US"/>
+        </w:rPr>
+        <w:t>Overleaf</w:t>
+      </w:r>
+      <w:r>
+        <w:t xml:space="preserve">) </w:t>
       </w:r>
       <w:proofErr w:type="spellStart"/>
       <w:r>
-        <w:t>онлайн</w:t>
+        <w:rPr>
+          <w:color w:val="000000"/>
+        </w:rPr>
+        <w:t>ppt</w:t>
       </w:r>
       <w:proofErr w:type="spellEnd"/>
       <w:r>
-        <w:t xml:space="preserve"> редактора </w:t>
-      </w:r>
-      <w:r>
-        <w:rPr>
-          <w:lang w:val="en-US"/>
-        </w:rPr>
-        <w:t>Overleaf</w:t>
-      </w:r>
-      <w:r>
-        <w:t xml:space="preserve">) </w:t>
+        <w:t xml:space="preserve"> или</w:t>
+      </w:r>
+      <w:r>
+        <w:t xml:space="preserve"> </w:t>
       </w:r>
       <w:proofErr w:type="spellStart"/>
       <w:r>
         <w:rPr>
           <w:color w:val="000000"/>
         </w:rPr>
-        <w:t>ppt</w:t>
-      </w:r>
-      <w:proofErr w:type="spellEnd"/>
-      <w:r>
-        <w:t xml:space="preserve"> или</w:t>
-      </w:r>
-      <w:r>
-        <w:t xml:space="preserve"> </w:t>
-      </w:r>
-      <w:proofErr w:type="spellStart"/>
-      <w:r>
-        <w:rPr>
-          <w:color w:val="000000"/>
-        </w:rPr>
         <w:t>pptx</w:t>
       </w:r>
-      <w:bookmarkStart w:id="0" w:name="_GoBack"/>
-      <w:bookmarkEnd w:id="0"/>
       <w:proofErr w:type="spellEnd"/>
       <w:r>
         <w:rPr>
@@ -357,6 +347,7 @@
         <w:ind w:left="720"/>
         <w:jc w:val="both"/>
         <w:rPr>
+          <w:i/>
           <w:color w:val="000000"/>
         </w:rPr>
       </w:pPr>
@@ -491,7 +482,7 @@
         </w:rPr>
         <w:t xml:space="preserve">: </w:t>
       </w:r>
-      <w:hyperlink r:id="rId5">
+      <w:hyperlink r:id="rId6">
         <w:r>
           <w:rPr>
             <w:color w:val="0563C1"/>
@@ -522,7 +513,7 @@
         </w:rPr>
         <w:t xml:space="preserve">: </w:t>
       </w:r>
-      <w:hyperlink r:id="rId6">
+      <w:hyperlink r:id="rId7">
         <w:r>
           <w:rPr>
             <w:color w:val="0563C1"/>
@@ -774,6 +765,20 @@
         <w:lastRenderedPageBreak/>
         <w:t>Задание 1. Интегральная сумма</w:t>
       </w:r>
+      <w:r>
+        <w:rPr>
+          <w:b/>
+        </w:rPr>
+        <w:t xml:space="preserve"> - </w:t>
+      </w:r>
+      <w:proofErr w:type="spellStart"/>
+      <w:r>
+        <w:rPr>
+          <w:b/>
+        </w:rPr>
+        <w:t>Kirill</w:t>
+      </w:r>
+      <w:proofErr w:type="spellEnd"/>
     </w:p>
     <w:p/>
     <w:p>
@@ -802,7 +807,7 @@
                     <pic:cNvPicPr preferRelativeResize="0"/>
                   </pic:nvPicPr>
                   <pic:blipFill>
-                    <a:blip r:embed="rId7" cstate="print"/>
+                    <a:blip r:embed="rId8" cstate="print"/>
                     <a:srcRect/>
                     <a:stretch>
                       <a:fillRect/>
@@ -852,7 +857,7 @@
                     <pic:cNvPicPr preferRelativeResize="0"/>
                   </pic:nvPicPr>
                   <pic:blipFill>
-                    <a:blip r:embed="rId8" cstate="print"/>
+                    <a:blip r:embed="rId9" cstate="print"/>
                     <a:srcRect/>
                     <a:stretch>
                       <a:fillRect/>
@@ -893,7 +898,7 @@
           <w:insideV w:val="single" w:sz="4" w:space="0" w:color="000000"/>
         </w:tblBorders>
         <w:tblLayout w:type="fixed"/>
-        <w:tblLook w:val="0400"/>
+        <w:tblLook w:val="0400" w:firstRow="0" w:lastRow="0" w:firstColumn="0" w:lastColumn="0" w:noHBand="0" w:noVBand="1"/>
       </w:tblPr>
       <w:tblGrid>
         <w:gridCol w:w="1313"/>
@@ -1071,7 +1076,7 @@
                           <pic:cNvPicPr preferRelativeResize="0"/>
                         </pic:nvPicPr>
                         <pic:blipFill>
-                          <a:blip r:embed="rId7" cstate="print"/>
+                          <a:blip r:embed="rId8" cstate="print"/>
                           <a:srcRect/>
                           <a:stretch>
                             <a:fillRect/>
@@ -1125,7 +1130,7 @@
                           <pic:cNvPicPr preferRelativeResize="0"/>
                         </pic:nvPicPr>
                         <pic:blipFill>
-                          <a:blip r:embed="rId9" cstate="print"/>
+                          <a:blip r:embed="rId10" cstate="print"/>
                           <a:srcRect/>
                           <a:stretch>
                             <a:fillRect/>
@@ -1176,60 +1181,6 @@
                       <pic:pic xmlns:pic="http://schemas.openxmlformats.org/drawingml/2006/picture">
                         <pic:nvPicPr>
                           <pic:cNvPr id="0" name="image51.png"/>
-                          <pic:cNvPicPr preferRelativeResize="0"/>
-                        </pic:nvPicPr>
-                        <pic:blipFill>
-                          <a:blip r:embed="rId10" cstate="print"/>
-                          <a:srcRect/>
-                          <a:stretch>
-                            <a:fillRect/>
-                          </a:stretch>
-                        </pic:blipFill>
-                        <pic:spPr>
-                          <a:xfrm>
-                            <a:off x="0" y="0"/>
-                            <a:ext cx="166370" cy="200660"/>
-                          </a:xfrm>
-                          <a:prstGeom prst="rect">
-                            <a:avLst/>
-                          </a:prstGeom>
-                          <a:ln/>
-                        </pic:spPr>
-                      </pic:pic>
-                    </a:graphicData>
-                  </a:graphic>
-                </wp:inline>
-              </w:drawing>
-            </w:r>
-          </w:p>
-        </w:tc>
-        <w:tc>
-          <w:tcPr>
-            <w:tcW w:w="1043" w:type="dxa"/>
-            <w:vAlign w:val="center"/>
-          </w:tcPr>
-          <w:p>
-            <w:pPr>
-              <w:jc w:val="center"/>
-            </w:pPr>
-            <w:r>
-              <w:rPr>
-                <w:noProof/>
-                <w:sz w:val="40"/>
-                <w:szCs w:val="40"/>
-                <w:vertAlign w:val="subscript"/>
-              </w:rPr>
-              <w:drawing>
-                <wp:inline distT="0" distB="0" distL="114300" distR="114300">
-                  <wp:extent cx="166370" cy="200660"/>
-                  <wp:effectExtent l="0" t="0" r="0" b="0"/>
-                  <wp:docPr id="52" name="image57.png"/>
-                  <wp:cNvGraphicFramePr/>
-                  <a:graphic xmlns:a="http://schemas.openxmlformats.org/drawingml/2006/main">
-                    <a:graphicData uri="http://schemas.openxmlformats.org/drawingml/2006/picture">
-                      <pic:pic xmlns:pic="http://schemas.openxmlformats.org/drawingml/2006/picture">
-                        <pic:nvPicPr>
-                          <pic:cNvPr id="0" name="image57.png"/>
                           <pic:cNvPicPr preferRelativeResize="0"/>
                         </pic:nvPicPr>
                         <pic:blipFill>
@@ -1259,6 +1210,60 @@
         </w:tc>
         <w:tc>
           <w:tcPr>
+            <w:tcW w:w="1043" w:type="dxa"/>
+            <w:vAlign w:val="center"/>
+          </w:tcPr>
+          <w:p>
+            <w:pPr>
+              <w:jc w:val="center"/>
+            </w:pPr>
+            <w:r>
+              <w:rPr>
+                <w:noProof/>
+                <w:sz w:val="40"/>
+                <w:szCs w:val="40"/>
+                <w:vertAlign w:val="subscript"/>
+              </w:rPr>
+              <w:drawing>
+                <wp:inline distT="0" distB="0" distL="114300" distR="114300">
+                  <wp:extent cx="166370" cy="200660"/>
+                  <wp:effectExtent l="0" t="0" r="0" b="0"/>
+                  <wp:docPr id="52" name="image57.png"/>
+                  <wp:cNvGraphicFramePr/>
+                  <a:graphic xmlns:a="http://schemas.openxmlformats.org/drawingml/2006/main">
+                    <a:graphicData uri="http://schemas.openxmlformats.org/drawingml/2006/picture">
+                      <pic:pic xmlns:pic="http://schemas.openxmlformats.org/drawingml/2006/picture">
+                        <pic:nvPicPr>
+                          <pic:cNvPr id="0" name="image57.png"/>
+                          <pic:cNvPicPr preferRelativeResize="0"/>
+                        </pic:nvPicPr>
+                        <pic:blipFill>
+                          <a:blip r:embed="rId12" cstate="print"/>
+                          <a:srcRect/>
+                          <a:stretch>
+                            <a:fillRect/>
+                          </a:stretch>
+                        </pic:blipFill>
+                        <pic:spPr>
+                          <a:xfrm>
+                            <a:off x="0" y="0"/>
+                            <a:ext cx="166370" cy="200660"/>
+                          </a:xfrm>
+                          <a:prstGeom prst="rect">
+                            <a:avLst/>
+                          </a:prstGeom>
+                          <a:ln/>
+                        </pic:spPr>
+                      </pic:pic>
+                    </a:graphicData>
+                  </a:graphic>
+                </wp:inline>
+              </w:drawing>
+            </w:r>
+          </w:p>
+        </w:tc>
+        <w:tc>
+          <w:tcPr>
             <w:tcW w:w="1059" w:type="dxa"/>
             <w:vAlign w:val="center"/>
           </w:tcPr>
@@ -1287,7 +1292,7 @@
                           <pic:cNvPicPr preferRelativeResize="0"/>
                         </pic:nvPicPr>
                         <pic:blipFill>
-                          <a:blip r:embed="rId12" cstate="print"/>
+                          <a:blip r:embed="rId13" cstate="print"/>
                           <a:srcRect/>
                           <a:stretch>
                             <a:fillRect/>
@@ -1341,7 +1346,7 @@
                           <pic:cNvPicPr preferRelativeResize="0"/>
                         </pic:nvPicPr>
                         <pic:blipFill>
-                          <a:blip r:embed="rId13" cstate="print"/>
+                          <a:blip r:embed="rId14" cstate="print"/>
                           <a:srcRect/>
                           <a:stretch>
                             <a:fillRect/>
@@ -1395,7 +1400,7 @@
                           <pic:cNvPicPr preferRelativeResize="0"/>
                         </pic:nvPicPr>
                         <pic:blipFill>
-                          <a:blip r:embed="rId14" cstate="print"/>
+                          <a:blip r:embed="rId15" cstate="print"/>
                           <a:srcRect/>
                           <a:stretch>
                             <a:fillRect/>
@@ -1449,7 +1454,7 @@
                           <pic:cNvPicPr preferRelativeResize="0"/>
                         </pic:nvPicPr>
                         <pic:blipFill>
-                          <a:blip r:embed="rId15" cstate="print"/>
+                          <a:blip r:embed="rId16" cstate="print"/>
                           <a:srcRect/>
                           <a:stretch>
                             <a:fillRect/>
@@ -1503,7 +1508,7 @@
                           <pic:cNvPicPr preferRelativeResize="0"/>
                         </pic:nvPicPr>
                         <pic:blipFill>
-                          <a:blip r:embed="rId16" cstate="print"/>
+                          <a:blip r:embed="rId17" cstate="print"/>
                           <a:srcRect/>
                           <a:stretch>
                             <a:fillRect/>
@@ -1562,7 +1567,7 @@
                           <pic:cNvPicPr preferRelativeResize="0"/>
                         </pic:nvPicPr>
                         <pic:blipFill>
-                          <a:blip r:embed="rId8" cstate="print"/>
+                          <a:blip r:embed="rId9" cstate="print"/>
                           <a:srcRect/>
                           <a:stretch>
                             <a:fillRect/>
@@ -1616,7 +1621,7 @@
                           <pic:cNvPicPr preferRelativeResize="0"/>
                         </pic:nvPicPr>
                         <pic:blipFill>
-                          <a:blip r:embed="rId17" cstate="print"/>
+                          <a:blip r:embed="rId18" cstate="print"/>
                           <a:srcRect/>
                           <a:stretch>
                             <a:fillRect/>
@@ -1670,7 +1675,7 @@
                           <pic:cNvPicPr preferRelativeResize="0"/>
                         </pic:nvPicPr>
                         <pic:blipFill>
-                          <a:blip r:embed="rId18" cstate="print"/>
+                          <a:blip r:embed="rId19" cstate="print"/>
                           <a:srcRect/>
                           <a:stretch>
                             <a:fillRect/>
@@ -1724,7 +1729,7 @@
                           <pic:cNvPicPr preferRelativeResize="0"/>
                         </pic:nvPicPr>
                         <pic:blipFill>
-                          <a:blip r:embed="rId19" cstate="print"/>
+                          <a:blip r:embed="rId20" cstate="print"/>
                           <a:srcRect/>
                           <a:stretch>
                             <a:fillRect/>
@@ -1778,7 +1783,7 @@
                           <pic:cNvPicPr preferRelativeResize="0"/>
                         </pic:nvPicPr>
                         <pic:blipFill>
-                          <a:blip r:embed="rId20" cstate="print"/>
+                          <a:blip r:embed="rId21" cstate="print"/>
                           <a:srcRect/>
                           <a:stretch>
                             <a:fillRect/>
@@ -1832,7 +1837,7 @@
                           <pic:cNvPicPr preferRelativeResize="0"/>
                         </pic:nvPicPr>
                         <pic:blipFill>
-                          <a:blip r:embed="rId21" cstate="print"/>
+                          <a:blip r:embed="rId22" cstate="print"/>
                           <a:srcRect/>
                           <a:stretch>
                             <a:fillRect/>
@@ -1886,7 +1891,7 @@
                           <pic:cNvPicPr preferRelativeResize="0"/>
                         </pic:nvPicPr>
                         <pic:blipFill>
-                          <a:blip r:embed="rId22" cstate="print"/>
+                          <a:blip r:embed="rId23" cstate="print"/>
                           <a:srcRect/>
                           <a:stretch>
                             <a:fillRect/>
@@ -1940,7 +1945,7 @@
                           <pic:cNvPicPr preferRelativeResize="0"/>
                         </pic:nvPicPr>
                         <pic:blipFill>
-                          <a:blip r:embed="rId23" cstate="print"/>
+                          <a:blip r:embed="rId24" cstate="print"/>
                           <a:srcRect/>
                           <a:stretch>
                             <a:fillRect/>
@@ -1994,7 +1999,7 @@
                           <pic:cNvPicPr preferRelativeResize="0"/>
                         </pic:nvPicPr>
                         <pic:blipFill>
-                          <a:blip r:embed="rId24" cstate="print"/>
+                          <a:blip r:embed="rId25" cstate="print"/>
                           <a:srcRect/>
                           <a:stretch>
                             <a:fillRect/>
@@ -2273,7 +2278,7 @@
                     <pic:cNvPicPr preferRelativeResize="0"/>
                   </pic:nvPicPr>
                   <pic:blipFill>
-                    <a:blip r:embed="rId25" cstate="print"/>
+                    <a:blip r:embed="rId26" cstate="print"/>
                     <a:srcRect/>
                     <a:stretch>
                       <a:fillRect/>
@@ -2320,56 +2325,6 @@
                 <pic:pic xmlns:pic="http://schemas.openxmlformats.org/drawingml/2006/picture">
                   <pic:nvPicPr>
                     <pic:cNvPr id="0" name="image25.png"/>
-                    <pic:cNvPicPr preferRelativeResize="0"/>
-                  </pic:nvPicPr>
-                  <pic:blipFill>
-                    <a:blip r:embed="rId26" cstate="print"/>
-                    <a:srcRect/>
-                    <a:stretch>
-                      <a:fillRect/>
-                    </a:stretch>
-                  </pic:blipFill>
-                  <pic:spPr>
-                    <a:xfrm>
-                      <a:off x="0" y="0"/>
-                      <a:ext cx="166370" cy="228600"/>
-                    </a:xfrm>
-                    <a:prstGeom prst="rect">
-                      <a:avLst/>
-                    </a:prstGeom>
-                    <a:ln/>
-                  </pic:spPr>
-                </pic:pic>
-              </a:graphicData>
-            </a:graphic>
-          </wp:inline>
-        </w:drawing>
-      </w:r>
-      <w:r>
-        <w:rPr>
-          <w:color w:val="000000"/>
-        </w:rPr>
-        <w:t xml:space="preserve"> (от 6 до 10), а затем</w:t>
-      </w:r>
-      <w:r>
-        <w:rPr>
-          <w:noProof/>
-          <w:color w:val="000000"/>
-          <w:sz w:val="36"/>
-          <w:szCs w:val="36"/>
-          <w:vertAlign w:val="subscript"/>
-        </w:rPr>
-        <w:drawing>
-          <wp:inline distT="0" distB="0" distL="114300" distR="114300">
-            <wp:extent cx="166370" cy="228600"/>
-            <wp:effectExtent l="0" t="0" r="0" b="0"/>
-            <wp:docPr id="32" name="image26.png"/>
-            <wp:cNvGraphicFramePr/>
-            <a:graphic xmlns:a="http://schemas.openxmlformats.org/drawingml/2006/main">
-              <a:graphicData uri="http://schemas.openxmlformats.org/drawingml/2006/picture">
-                <pic:pic xmlns:pic="http://schemas.openxmlformats.org/drawingml/2006/picture">
-                  <pic:nvPicPr>
-                    <pic:cNvPr id="0" name="image26.png"/>
                     <pic:cNvPicPr preferRelativeResize="0"/>
                   </pic:nvPicPr>
                   <pic:blipFill>
@@ -2399,6 +2354,56 @@
         <w:rPr>
           <w:color w:val="000000"/>
         </w:rPr>
+        <w:t xml:space="preserve"> (от 6 до 10), а затем</w:t>
+      </w:r>
+      <w:r>
+        <w:rPr>
+          <w:noProof/>
+          <w:color w:val="000000"/>
+          <w:sz w:val="36"/>
+          <w:szCs w:val="36"/>
+          <w:vertAlign w:val="subscript"/>
+        </w:rPr>
+        <w:drawing>
+          <wp:inline distT="0" distB="0" distL="114300" distR="114300">
+            <wp:extent cx="166370" cy="228600"/>
+            <wp:effectExtent l="0" t="0" r="0" b="0"/>
+            <wp:docPr id="32" name="image26.png"/>
+            <wp:cNvGraphicFramePr/>
+            <a:graphic xmlns:a="http://schemas.openxmlformats.org/drawingml/2006/main">
+              <a:graphicData uri="http://schemas.openxmlformats.org/drawingml/2006/picture">
+                <pic:pic xmlns:pic="http://schemas.openxmlformats.org/drawingml/2006/picture">
+                  <pic:nvPicPr>
+                    <pic:cNvPr id="0" name="image26.png"/>
+                    <pic:cNvPicPr preferRelativeResize="0"/>
+                  </pic:nvPicPr>
+                  <pic:blipFill>
+                    <a:blip r:embed="rId28" cstate="print"/>
+                    <a:srcRect/>
+                    <a:stretch>
+                      <a:fillRect/>
+                    </a:stretch>
+                  </pic:blipFill>
+                  <pic:spPr>
+                    <a:xfrm>
+                      <a:off x="0" y="0"/>
+                      <a:ext cx="166370" cy="228600"/>
+                    </a:xfrm>
+                    <a:prstGeom prst="rect">
+                      <a:avLst/>
+                    </a:prstGeom>
+                    <a:ln/>
+                  </pic:spPr>
+                </pic:pic>
+              </a:graphicData>
+            </a:graphic>
+          </wp:inline>
+        </w:drawing>
+      </w:r>
+      <w:r>
+        <w:rPr>
+          <w:color w:val="000000"/>
+        </w:rPr>
         <w:t xml:space="preserve"> (от 11 и больше) и повторите процедуру.</w:t>
       </w:r>
     </w:p>
@@ -2476,7 +2481,7 @@
           <w:color w:val="000000"/>
         </w:rPr>
       </w:pPr>
-      <w:hyperlink r:id="rId28">
+      <w:hyperlink r:id="rId29">
         <w:r>
           <w:rPr>
             <w:color w:val="0563C1"/>
@@ -2807,7 +2812,7 @@
           <w:cols w:space="720"/>
         </w:sectPr>
       </w:pPr>
-      <w:hyperlink r:id="rId29">
+      <w:hyperlink r:id="rId30">
         <w:r>
           <w:rPr>
             <w:color w:val="0563C1"/>
@@ -2830,6 +2835,20 @@
         <w:lastRenderedPageBreak/>
         <w:t>Задание 2. Площадь фигуры</w:t>
       </w:r>
+      <w:r>
+        <w:rPr>
+          <w:b/>
+        </w:rPr>
+        <w:t xml:space="preserve"> - </w:t>
+      </w:r>
+      <w:proofErr w:type="spellStart"/>
+      <w:r>
+        <w:rPr>
+          <w:b/>
+        </w:rPr>
+        <w:t>Dpopoff</w:t>
+      </w:r>
+      <w:proofErr w:type="spellEnd"/>
     </w:p>
     <w:p/>
     <w:p>
@@ -2852,7 +2871,7 @@
           <w:insideV w:val="single" w:sz="4" w:space="0" w:color="000000"/>
         </w:tblBorders>
         <w:tblLayout w:type="fixed"/>
-        <w:tblLook w:val="0400"/>
+        <w:tblLook w:val="0400" w:firstRow="0" w:lastRow="0" w:firstColumn="0" w:lastColumn="0" w:noHBand="0" w:noVBand="1"/>
       </w:tblPr>
       <w:tblGrid>
         <w:gridCol w:w="1486"/>
@@ -2967,7 +2986,7 @@
                           <pic:cNvPicPr preferRelativeResize="0"/>
                         </pic:nvPicPr>
                         <pic:blipFill>
-                          <a:blip r:embed="rId30" cstate="print"/>
+                          <a:blip r:embed="rId31" cstate="print"/>
                           <a:srcRect/>
                           <a:stretch>
                             <a:fillRect/>
@@ -3011,52 +3030,6 @@
                       <pic:pic xmlns:pic="http://schemas.openxmlformats.org/drawingml/2006/picture">
                         <pic:nvPicPr>
                           <pic:cNvPr id="0" name="image31.png"/>
-                          <pic:cNvPicPr preferRelativeResize="0"/>
-                        </pic:nvPicPr>
-                        <pic:blipFill>
-                          <a:blip r:embed="rId31" cstate="print"/>
-                          <a:srcRect/>
-                          <a:stretch>
-                            <a:fillRect/>
-                          </a:stretch>
-                        </pic:blipFill>
-                        <pic:spPr>
-                          <a:xfrm>
-                            <a:off x="0" y="0"/>
-                            <a:ext cx="367030" cy="200660"/>
-                          </a:xfrm>
-                          <a:prstGeom prst="rect">
-                            <a:avLst/>
-                          </a:prstGeom>
-                          <a:ln/>
-                        </pic:spPr>
-                      </pic:pic>
-                    </a:graphicData>
-                  </a:graphic>
-                </wp:inline>
-              </w:drawing>
-            </w:r>
-            <w:r>
-              <w:t xml:space="preserve"> (</w:t>
-            </w:r>
-            <w:r>
-              <w:rPr>
-                <w:noProof/>
-                <w:sz w:val="40"/>
-                <w:szCs w:val="40"/>
-                <w:vertAlign w:val="subscript"/>
-              </w:rPr>
-              <w:drawing>
-                <wp:inline distT="0" distB="0" distL="114300" distR="114300">
-                  <wp:extent cx="367030" cy="200660"/>
-                  <wp:effectExtent l="0" t="0" r="0" b="0"/>
-                  <wp:docPr id="38" name="image35.png"/>
-                  <wp:cNvGraphicFramePr/>
-                  <a:graphic xmlns:a="http://schemas.openxmlformats.org/drawingml/2006/main">
-                    <a:graphicData uri="http://schemas.openxmlformats.org/drawingml/2006/picture">
-                      <pic:pic xmlns:pic="http://schemas.openxmlformats.org/drawingml/2006/picture">
-                        <pic:nvPicPr>
-                          <pic:cNvPr id="0" name="image35.png"/>
                           <pic:cNvPicPr preferRelativeResize="0"/>
                         </pic:nvPicPr>
                         <pic:blipFill>
@@ -3083,6 +3056,52 @@
               </w:drawing>
             </w:r>
             <w:r>
+              <w:t xml:space="preserve"> (</w:t>
+            </w:r>
+            <w:r>
+              <w:rPr>
+                <w:noProof/>
+                <w:sz w:val="40"/>
+                <w:szCs w:val="40"/>
+                <w:vertAlign w:val="subscript"/>
+              </w:rPr>
+              <w:drawing>
+                <wp:inline distT="0" distB="0" distL="114300" distR="114300">
+                  <wp:extent cx="367030" cy="200660"/>
+                  <wp:effectExtent l="0" t="0" r="0" b="0"/>
+                  <wp:docPr id="38" name="image35.png"/>
+                  <wp:cNvGraphicFramePr/>
+                  <a:graphic xmlns:a="http://schemas.openxmlformats.org/drawingml/2006/main">
+                    <a:graphicData uri="http://schemas.openxmlformats.org/drawingml/2006/picture">
+                      <pic:pic xmlns:pic="http://schemas.openxmlformats.org/drawingml/2006/picture">
+                        <pic:nvPicPr>
+                          <pic:cNvPr id="0" name="image35.png"/>
+                          <pic:cNvPicPr preferRelativeResize="0"/>
+                        </pic:nvPicPr>
+                        <pic:blipFill>
+                          <a:blip r:embed="rId33" cstate="print"/>
+                          <a:srcRect/>
+                          <a:stretch>
+                            <a:fillRect/>
+                          </a:stretch>
+                        </pic:blipFill>
+                        <pic:spPr>
+                          <a:xfrm>
+                            <a:off x="0" y="0"/>
+                            <a:ext cx="367030" cy="200660"/>
+                          </a:xfrm>
+                          <a:prstGeom prst="rect">
+                            <a:avLst/>
+                          </a:prstGeom>
+                          <a:ln/>
+                        </pic:spPr>
+                      </pic:pic>
+                    </a:graphicData>
+                  </a:graphic>
+                </wp:inline>
+              </w:drawing>
+            </w:r>
+            <w:r>
               <w:t>)</w:t>
             </w:r>
             <w:proofErr w:type="gramEnd"/>
@@ -3148,7 +3167,7 @@
                           <pic:cNvPicPr preferRelativeResize="0"/>
                         </pic:nvPicPr>
                         <pic:blipFill>
-                          <a:blip r:embed="rId33" cstate="print"/>
+                          <a:blip r:embed="rId34" cstate="print"/>
                           <a:srcRect/>
                           <a:stretch>
                             <a:fillRect/>
@@ -3194,7 +3213,7 @@
                           <pic:cNvPicPr preferRelativeResize="0"/>
                         </pic:nvPicPr>
                         <pic:blipFill>
-                          <a:blip r:embed="rId34" cstate="print"/>
+                          <a:blip r:embed="rId35" cstate="print"/>
                           <a:srcRect/>
                           <a:stretch>
                             <a:fillRect/>
@@ -3257,6 +3276,7 @@
             <w:r>
               <w:t xml:space="preserve">кривой </w:t>
             </w:r>
+            <w:bookmarkStart w:id="0" w:name="_GoBack"/>
             <w:r>
               <w:rPr>
                 <w:noProof/>
@@ -3278,7 +3298,7 @@
                           <pic:cNvPicPr preferRelativeResize="0"/>
                         </pic:nvPicPr>
                         <pic:blipFill>
-                          <a:blip r:embed="rId35" cstate="print"/>
+                          <a:blip r:embed="rId36" cstate="print"/>
                           <a:srcRect/>
                           <a:stretch>
                             <a:fillRect/>
@@ -3300,6 +3320,7 @@
                 </wp:inline>
               </w:drawing>
             </w:r>
+            <w:bookmarkEnd w:id="0"/>
           </w:p>
         </w:tc>
       </w:tr>
@@ -3364,7 +3385,7 @@
                           <pic:cNvPicPr preferRelativeResize="0"/>
                         </pic:nvPicPr>
                         <pic:blipFill>
-                          <a:blip r:embed="rId36" cstate="print"/>
+                          <a:blip r:embed="rId37" cstate="print"/>
                           <a:srcRect/>
                           <a:stretch>
                             <a:fillRect/>
@@ -3410,7 +3431,7 @@
                           <pic:cNvPicPr preferRelativeResize="0"/>
                         </pic:nvPicPr>
                         <pic:blipFill>
-                          <a:blip r:embed="rId37" cstate="print"/>
+                          <a:blip r:embed="rId38" cstate="print"/>
                           <a:srcRect/>
                           <a:stretch>
                             <a:fillRect/>
@@ -3500,7 +3521,7 @@
                           <pic:cNvPicPr preferRelativeResize="0"/>
                         </pic:nvPicPr>
                         <pic:blipFill>
-                          <a:blip r:embed="rId38" cstate="print"/>
+                          <a:blip r:embed="rId39" cstate="print"/>
                           <a:srcRect/>
                           <a:stretch>
                             <a:fillRect/>
@@ -3547,7 +3568,7 @@
                           <pic:cNvPicPr preferRelativeResize="0"/>
                         </pic:nvPicPr>
                         <pic:blipFill>
-                          <a:blip r:embed="rId39" cstate="print"/>
+                          <a:blip r:embed="rId40" cstate="print"/>
                           <a:srcRect/>
                           <a:stretch>
                             <a:fillRect/>
@@ -3593,7 +3614,7 @@
                           <pic:cNvPicPr preferRelativeResize="0"/>
                         </pic:nvPicPr>
                         <pic:blipFill>
-                          <a:blip r:embed="rId40" cstate="print"/>
+                          <a:blip r:embed="rId41" cstate="print"/>
                           <a:srcRect/>
                           <a:stretch>
                             <a:fillRect/>
@@ -3686,7 +3707,7 @@
                           <pic:cNvPicPr preferRelativeResize="0"/>
                         </pic:nvPicPr>
                         <pic:blipFill>
-                          <a:blip r:embed="rId41" cstate="print"/>
+                          <a:blip r:embed="rId42" cstate="print"/>
                           <a:srcRect/>
                           <a:stretch>
                             <a:fillRect/>
@@ -3732,7 +3753,7 @@
                           <pic:cNvPicPr preferRelativeResize="0"/>
                         </pic:nvPicPr>
                         <pic:blipFill>
-                          <a:blip r:embed="rId42" cstate="print"/>
+                          <a:blip r:embed="rId43" cstate="print"/>
                           <a:srcRect/>
                           <a:stretch>
                             <a:fillRect/>
@@ -3819,7 +3840,7 @@
                           <pic:cNvPicPr preferRelativeResize="0"/>
                         </pic:nvPicPr>
                         <pic:blipFill>
-                          <a:blip r:embed="rId43" cstate="print"/>
+                          <a:blip r:embed="rId44" cstate="print"/>
                           <a:srcRect/>
                           <a:stretch>
                             <a:fillRect/>
@@ -3906,7 +3927,7 @@
                           <pic:cNvPicPr preferRelativeResize="0"/>
                         </pic:nvPicPr>
                         <pic:blipFill>
-                          <a:blip r:embed="rId44" cstate="print"/>
+                          <a:blip r:embed="rId45" cstate="print"/>
                           <a:srcRect/>
                           <a:stretch>
                             <a:fillRect/>
@@ -3952,7 +3973,7 @@
                           <pic:cNvPicPr preferRelativeResize="0"/>
                         </pic:nvPicPr>
                         <pic:blipFill>
-                          <a:blip r:embed="rId45" cstate="print"/>
+                          <a:blip r:embed="rId46" cstate="print"/>
                           <a:srcRect/>
                           <a:stretch>
                             <a:fillRect/>
@@ -4117,6 +4138,20 @@
         <w:lastRenderedPageBreak/>
         <w:t>Задание 3.Несобственный интеграл</w:t>
       </w:r>
+      <w:r>
+        <w:rPr>
+          <w:b/>
+        </w:rPr>
+        <w:t xml:space="preserve"> - </w:t>
+      </w:r>
+      <w:proofErr w:type="spellStart"/>
+      <w:r>
+        <w:rPr>
+          <w:b/>
+        </w:rPr>
+        <w:t>Dpopff</w:t>
+      </w:r>
+      <w:proofErr w:type="spellEnd"/>
     </w:p>
     <w:p>
       <w:pPr>
@@ -4151,7 +4186,7 @@
                     <pic:cNvPicPr preferRelativeResize="0"/>
                   </pic:nvPicPr>
                   <pic:blipFill>
-                    <a:blip r:embed="rId46" cstate="print"/>
+                    <a:blip r:embed="rId47" cstate="print"/>
                     <a:srcRect/>
                     <a:stretch>
                       <a:fillRect/>
@@ -4192,7 +4227,7 @@
           <w:insideV w:val="single" w:sz="4" w:space="0" w:color="000000"/>
         </w:tblBorders>
         <w:tblLayout w:type="fixed"/>
-        <w:tblLook w:val="0400"/>
+        <w:tblLook w:val="0400" w:firstRow="0" w:lastRow="0" w:firstColumn="0" w:lastColumn="0" w:noHBand="0" w:noVBand="1"/>
       </w:tblPr>
       <w:tblGrid>
         <w:gridCol w:w="2084"/>
@@ -4325,7 +4360,7 @@
                           <pic:cNvPicPr preferRelativeResize="0"/>
                         </pic:nvPicPr>
                         <pic:blipFill>
-                          <a:blip r:embed="rId47" cstate="print"/>
+                          <a:blip r:embed="rId48" cstate="print"/>
                           <a:srcRect/>
                           <a:stretch>
                             <a:fillRect/>
@@ -4379,7 +4414,7 @@
                           <pic:cNvPicPr preferRelativeResize="0"/>
                         </pic:nvPicPr>
                         <pic:blipFill>
-                          <a:blip r:embed="rId48" cstate="print"/>
+                          <a:blip r:embed="rId49" cstate="print"/>
                           <a:srcRect/>
                           <a:stretch>
                             <a:fillRect/>
@@ -4433,7 +4468,7 @@
                           <pic:cNvPicPr preferRelativeResize="0"/>
                         </pic:nvPicPr>
                         <pic:blipFill>
-                          <a:blip r:embed="rId49" cstate="print"/>
+                          <a:blip r:embed="rId50" cstate="print"/>
                           <a:srcRect/>
                           <a:stretch>
                             <a:fillRect/>
@@ -4487,7 +4522,7 @@
                           <pic:cNvPicPr preferRelativeResize="0"/>
                         </pic:nvPicPr>
                         <pic:blipFill>
-                          <a:blip r:embed="rId50" cstate="print"/>
+                          <a:blip r:embed="rId51" cstate="print"/>
                           <a:srcRect/>
                           <a:stretch>
                             <a:fillRect/>
@@ -4635,7 +4670,7 @@
                           <pic:cNvPicPr preferRelativeResize="0"/>
                         </pic:nvPicPr>
                         <pic:blipFill>
-                          <a:blip r:embed="rId51" cstate="print"/>
+                          <a:blip r:embed="rId52" cstate="print"/>
                           <a:srcRect/>
                           <a:stretch>
                             <a:fillRect/>
@@ -4689,7 +4724,7 @@
                           <pic:cNvPicPr preferRelativeResize="0"/>
                         </pic:nvPicPr>
                         <pic:blipFill>
-                          <a:blip r:embed="rId52" cstate="print"/>
+                          <a:blip r:embed="rId53" cstate="print"/>
                           <a:srcRect/>
                           <a:stretch>
                             <a:fillRect/>
@@ -4740,60 +4775,6 @@
                       <pic:pic xmlns:pic="http://schemas.openxmlformats.org/drawingml/2006/picture">
                         <pic:nvPicPr>
                           <pic:cNvPr id="0" name="image14.png"/>
-                          <pic:cNvPicPr preferRelativeResize="0"/>
-                        </pic:nvPicPr>
-                        <pic:blipFill>
-                          <a:blip r:embed="rId53" cstate="print"/>
-                          <a:srcRect/>
-                          <a:stretch>
-                            <a:fillRect/>
-                          </a:stretch>
-                        </pic:blipFill>
-                        <pic:spPr>
-                          <a:xfrm>
-                            <a:off x="0" y="0"/>
-                            <a:ext cx="720725" cy="464185"/>
-                          </a:xfrm>
-                          <a:prstGeom prst="rect">
-                            <a:avLst/>
-                          </a:prstGeom>
-                          <a:ln/>
-                        </pic:spPr>
-                      </pic:pic>
-                    </a:graphicData>
-                  </a:graphic>
-                </wp:inline>
-              </w:drawing>
-            </w:r>
-          </w:p>
-        </w:tc>
-        <w:tc>
-          <w:tcPr>
-            <w:tcW w:w="2084" w:type="dxa"/>
-            <w:vAlign w:val="center"/>
-          </w:tcPr>
-          <w:p>
-            <w:pPr>
-              <w:jc w:val="center"/>
-            </w:pPr>
-            <w:r>
-              <w:rPr>
-                <w:noProof/>
-                <w:sz w:val="33"/>
-                <w:szCs w:val="33"/>
-                <w:vertAlign w:val="subscript"/>
-              </w:rPr>
-              <w:drawing>
-                <wp:inline distT="0" distB="0" distL="114300" distR="114300">
-                  <wp:extent cx="720725" cy="464185"/>
-                  <wp:effectExtent l="0" t="0" r="0" b="0"/>
-                  <wp:docPr id="8" name="image33.png"/>
-                  <wp:cNvGraphicFramePr/>
-                  <a:graphic xmlns:a="http://schemas.openxmlformats.org/drawingml/2006/main">
-                    <a:graphicData uri="http://schemas.openxmlformats.org/drawingml/2006/picture">
-                      <pic:pic xmlns:pic="http://schemas.openxmlformats.org/drawingml/2006/picture">
-                        <pic:nvPicPr>
-                          <pic:cNvPr id="0" name="image33.png"/>
                           <pic:cNvPicPr preferRelativeResize="0"/>
                         </pic:nvPicPr>
                         <pic:blipFill>
@@ -4821,6 +4802,60 @@
             </w:r>
           </w:p>
         </w:tc>
+        <w:tc>
+          <w:tcPr>
+            <w:tcW w:w="2084" w:type="dxa"/>
+            <w:vAlign w:val="center"/>
+          </w:tcPr>
+          <w:p>
+            <w:pPr>
+              <w:jc w:val="center"/>
+            </w:pPr>
+            <w:r>
+              <w:rPr>
+                <w:noProof/>
+                <w:sz w:val="33"/>
+                <w:szCs w:val="33"/>
+                <w:vertAlign w:val="subscript"/>
+              </w:rPr>
+              <w:drawing>
+                <wp:inline distT="0" distB="0" distL="114300" distR="114300">
+                  <wp:extent cx="720725" cy="464185"/>
+                  <wp:effectExtent l="0" t="0" r="0" b="0"/>
+                  <wp:docPr id="8" name="image33.png"/>
+                  <wp:cNvGraphicFramePr/>
+                  <a:graphic xmlns:a="http://schemas.openxmlformats.org/drawingml/2006/main">
+                    <a:graphicData uri="http://schemas.openxmlformats.org/drawingml/2006/picture">
+                      <pic:pic xmlns:pic="http://schemas.openxmlformats.org/drawingml/2006/picture">
+                        <pic:nvPicPr>
+                          <pic:cNvPr id="0" name="image33.png"/>
+                          <pic:cNvPicPr preferRelativeResize="0"/>
+                        </pic:nvPicPr>
+                        <pic:blipFill>
+                          <a:blip r:embed="rId55" cstate="print"/>
+                          <a:srcRect/>
+                          <a:stretch>
+                            <a:fillRect/>
+                          </a:stretch>
+                        </pic:blipFill>
+                        <pic:spPr>
+                          <a:xfrm>
+                            <a:off x="0" y="0"/>
+                            <a:ext cx="720725" cy="464185"/>
+                          </a:xfrm>
+                          <a:prstGeom prst="rect">
+                            <a:avLst/>
+                          </a:prstGeom>
+                          <a:ln/>
+                        </pic:spPr>
+                      </pic:pic>
+                    </a:graphicData>
+                  </a:graphic>
+                </wp:inline>
+              </w:drawing>
+            </w:r>
+          </w:p>
+        </w:tc>
       </w:tr>
     </w:tbl>
     <w:p>
@@ -4982,7 +5017,7 @@
                     <pic:cNvPicPr preferRelativeResize="0"/>
                   </pic:nvPicPr>
                   <pic:blipFill>
-                    <a:blip r:embed="rId55" cstate="print"/>
+                    <a:blip r:embed="rId56" cstate="print"/>
                     <a:srcRect/>
                     <a:stretch>
                       <a:fillRect/>
@@ -5063,7 +5098,7 @@
                     <pic:cNvPicPr preferRelativeResize="0"/>
                   </pic:nvPicPr>
                   <pic:blipFill>
-                    <a:blip r:embed="rId56" cstate="print"/>
+                    <a:blip r:embed="rId57" cstate="print"/>
                     <a:srcRect/>
                     <a:stretch>
                       <a:fillRect/>
@@ -5127,7 +5162,7 @@
                     <pic:cNvPicPr preferRelativeResize="0"/>
                   </pic:nvPicPr>
                   <pic:blipFill>
-                    <a:blip r:embed="rId56" cstate="print"/>
+                    <a:blip r:embed="rId57" cstate="print"/>
                     <a:srcRect/>
                     <a:stretch>
                       <a:fillRect/>
@@ -5214,6 +5249,20 @@
         <w:lastRenderedPageBreak/>
         <w:t>Задание 4. Приложения определенного интеграла</w:t>
       </w:r>
+      <w:r>
+        <w:rPr>
+          <w:b/>
+        </w:rPr>
+        <w:t xml:space="preserve"> - </w:t>
+      </w:r>
+      <w:proofErr w:type="spellStart"/>
+      <w:r>
+        <w:rPr>
+          <w:b/>
+        </w:rPr>
+        <w:t>Olga</w:t>
+      </w:r>
+      <w:proofErr w:type="spellEnd"/>
     </w:p>
     <w:p>
       <w:pPr>
@@ -5248,7 +5297,7 @@
           <w:insideV w:val="single" w:sz="4" w:space="0" w:color="000000"/>
         </w:tblBorders>
         <w:tblLayout w:type="fixed"/>
-        <w:tblLook w:val="0400"/>
+        <w:tblLook w:val="0400" w:firstRow="0" w:lastRow="0" w:firstColumn="0" w:lastColumn="0" w:noHBand="0" w:noVBand="1"/>
       </w:tblPr>
       <w:tblGrid>
         <w:gridCol w:w="1486"/>
@@ -5764,7 +5813,7 @@
                     <pic:cNvPicPr preferRelativeResize="0"/>
                   </pic:nvPicPr>
                   <pic:blipFill>
-                    <a:blip r:embed="rId57" cstate="print"/>
+                    <a:blip r:embed="rId58" cstate="print"/>
                     <a:srcRect/>
                     <a:stretch>
                       <a:fillRect/>
@@ -5814,7 +5863,7 @@
                     <pic:cNvPicPr preferRelativeResize="0"/>
                   </pic:nvPicPr>
                   <pic:blipFill>
-                    <a:blip r:embed="rId58" cstate="print"/>
+                    <a:blip r:embed="rId59" cstate="print"/>
                     <a:srcRect/>
                     <a:stretch>
                       <a:fillRect/>
@@ -5871,7 +5920,7 @@
                     <pic:cNvPicPr preferRelativeResize="0"/>
                   </pic:nvPicPr>
                   <pic:blipFill>
-                    <a:blip r:embed="rId59" cstate="print"/>
+                    <a:blip r:embed="rId60" cstate="print"/>
                     <a:srcRect/>
                     <a:stretch>
                       <a:fillRect/>
@@ -5949,7 +5998,7 @@
                     <pic:cNvPicPr preferRelativeResize="0"/>
                   </pic:nvPicPr>
                   <pic:blipFill>
-                    <a:blip r:embed="rId60" cstate="print"/>
+                    <a:blip r:embed="rId61" cstate="print"/>
                     <a:srcRect/>
                     <a:stretch>
                       <a:fillRect/>
@@ -6067,7 +6116,7 @@
                     <pic:cNvPicPr preferRelativeResize="0"/>
                   </pic:nvPicPr>
                   <pic:blipFill>
-                    <a:blip r:embed="rId58" cstate="print"/>
+                    <a:blip r:embed="rId59" cstate="print"/>
                     <a:srcRect/>
                     <a:stretch>
                       <a:fillRect/>
@@ -6141,7 +6190,7 @@
                     <pic:cNvPicPr preferRelativeResize="0"/>
                   </pic:nvPicPr>
                   <pic:blipFill>
-                    <a:blip r:embed="rId61" cstate="print"/>
+                    <a:blip r:embed="rId62" cstate="print"/>
                     <a:srcRect/>
                     <a:stretch>
                       <a:fillRect/>
@@ -6196,7 +6245,7 @@
                     <pic:cNvPicPr preferRelativeResize="0"/>
                   </pic:nvPicPr>
                   <pic:blipFill>
-                    <a:blip r:embed="rId62" cstate="print"/>
+                    <a:blip r:embed="rId63" cstate="print"/>
                     <a:srcRect/>
                     <a:stretch>
                       <a:fillRect/>
@@ -6248,52 +6297,6 @@
                 <pic:pic xmlns:pic="http://schemas.openxmlformats.org/drawingml/2006/picture">
                   <pic:nvPicPr>
                     <pic:cNvPr id="0" name="image64.png"/>
-                    <pic:cNvPicPr preferRelativeResize="0"/>
-                  </pic:nvPicPr>
-                  <pic:blipFill>
-                    <a:blip r:embed="rId63" cstate="print"/>
-                    <a:srcRect/>
-                    <a:stretch>
-                      <a:fillRect/>
-                    </a:stretch>
-                  </pic:blipFill>
-                  <pic:spPr>
-                    <a:xfrm>
-                      <a:off x="0" y="0"/>
-                      <a:ext cx="152400" cy="166370"/>
-                    </a:xfrm>
-                    <a:prstGeom prst="rect">
-                      <a:avLst/>
-                    </a:prstGeom>
-                    <a:ln/>
-                  </pic:spPr>
-                </pic:pic>
-              </a:graphicData>
-            </a:graphic>
-          </wp:inline>
-        </w:drawing>
-      </w:r>
-      <w:r>
-        <w:t xml:space="preserve">– давление, </w:t>
-      </w:r>
-      <w:r>
-        <w:rPr>
-          <w:noProof/>
-          <w:sz w:val="36"/>
-          <w:szCs w:val="36"/>
-          <w:vertAlign w:val="subscript"/>
-        </w:rPr>
-        <w:drawing>
-          <wp:inline distT="0" distB="0" distL="114300" distR="114300">
-            <wp:extent cx="152400" cy="166370"/>
-            <wp:effectExtent l="0" t="0" r="0" b="0"/>
-            <wp:docPr id="70" name="image60.png"/>
-            <wp:cNvGraphicFramePr/>
-            <a:graphic xmlns:a="http://schemas.openxmlformats.org/drawingml/2006/main">
-              <a:graphicData uri="http://schemas.openxmlformats.org/drawingml/2006/picture">
-                <pic:pic xmlns:pic="http://schemas.openxmlformats.org/drawingml/2006/picture">
-                  <pic:nvPicPr>
-                    <pic:cNvPr id="0" name="image60.png"/>
                     <pic:cNvPicPr preferRelativeResize="0"/>
                   </pic:nvPicPr>
                   <pic:blipFill>
@@ -6320,6 +6323,52 @@
         </w:drawing>
       </w:r>
       <w:r>
+        <w:t xml:space="preserve">– давление, </w:t>
+      </w:r>
+      <w:r>
+        <w:rPr>
+          <w:noProof/>
+          <w:sz w:val="36"/>
+          <w:szCs w:val="36"/>
+          <w:vertAlign w:val="subscript"/>
+        </w:rPr>
+        <w:drawing>
+          <wp:inline distT="0" distB="0" distL="114300" distR="114300">
+            <wp:extent cx="152400" cy="166370"/>
+            <wp:effectExtent l="0" t="0" r="0" b="0"/>
+            <wp:docPr id="70" name="image60.png"/>
+            <wp:cNvGraphicFramePr/>
+            <a:graphic xmlns:a="http://schemas.openxmlformats.org/drawingml/2006/main">
+              <a:graphicData uri="http://schemas.openxmlformats.org/drawingml/2006/picture">
+                <pic:pic xmlns:pic="http://schemas.openxmlformats.org/drawingml/2006/picture">
+                  <pic:nvPicPr>
+                    <pic:cNvPr id="0" name="image60.png"/>
+                    <pic:cNvPicPr preferRelativeResize="0"/>
+                  </pic:nvPicPr>
+                  <pic:blipFill>
+                    <a:blip r:embed="rId65" cstate="print"/>
+                    <a:srcRect/>
+                    <a:stretch>
+                      <a:fillRect/>
+                    </a:stretch>
+                  </pic:blipFill>
+                  <pic:spPr>
+                    <a:xfrm>
+                      <a:off x="0" y="0"/>
+                      <a:ext cx="152400" cy="166370"/>
+                    </a:xfrm>
+                    <a:prstGeom prst="rect">
+                      <a:avLst/>
+                    </a:prstGeom>
+                    <a:ln/>
+                  </pic:spPr>
+                </pic:pic>
+              </a:graphicData>
+            </a:graphic>
+          </wp:inline>
+        </w:drawing>
+      </w:r>
+      <w:r>
         <w:t xml:space="preserve">– плотность жидкости, </w:t>
       </w:r>
       <w:r>
@@ -6343,7 +6392,7 @@
                     <pic:cNvPicPr preferRelativeResize="0"/>
                   </pic:nvPicPr>
                   <pic:blipFill>
-                    <a:blip r:embed="rId65" cstate="print"/>
+                    <a:blip r:embed="rId66" cstate="print"/>
                     <a:srcRect/>
                     <a:stretch>
                       <a:fillRect/>
@@ -6389,7 +6438,7 @@
                     <pic:cNvPicPr preferRelativeResize="0"/>
                   </pic:nvPicPr>
                   <pic:blipFill>
-                    <a:blip r:embed="rId66" cstate="print"/>
+                    <a:blip r:embed="rId67" cstate="print"/>
                     <a:srcRect/>
                     <a:stretch>
                       <a:fillRect/>
@@ -6444,7 +6493,7 @@
                     <pic:cNvPicPr preferRelativeResize="0"/>
                   </pic:nvPicPr>
                   <pic:blipFill>
-                    <a:blip r:embed="rId67"/>
+                    <a:blip r:embed="rId68"/>
                     <a:srcRect/>
                     <a:stretch>
                       <a:fillRect/>
@@ -6542,7 +6591,7 @@
                     <pic:cNvPicPr preferRelativeResize="0"/>
                   </pic:nvPicPr>
                   <pic:blipFill>
-                    <a:blip r:embed="rId68" cstate="print"/>
+                    <a:blip r:embed="rId69" cstate="print"/>
                     <a:srcRect/>
                     <a:stretch>
                       <a:fillRect/>
@@ -6601,7 +6650,7 @@
                     <pic:cNvPicPr preferRelativeResize="0"/>
                   </pic:nvPicPr>
                   <pic:blipFill>
-                    <a:blip r:embed="rId69" cstate="print"/>
+                    <a:blip r:embed="rId70" cstate="print"/>
                     <a:srcRect/>
                     <a:stretch>
                       <a:fillRect/>
@@ -6647,7 +6696,7 @@
                     <pic:cNvPicPr preferRelativeResize="0"/>
                   </pic:nvPicPr>
                   <pic:blipFill>
-                    <a:blip r:embed="rId58" cstate="print"/>
+                    <a:blip r:embed="rId59" cstate="print"/>
                     <a:srcRect/>
                     <a:stretch>
                       <a:fillRect/>
@@ -6694,7 +6743,7 @@
                     <pic:cNvPicPr preferRelativeResize="0"/>
                   </pic:nvPicPr>
                   <pic:blipFill>
-                    <a:blip r:embed="rId70" cstate="print"/>
+                    <a:blip r:embed="rId71" cstate="print"/>
                     <a:srcRect/>
                     <a:stretch>
                       <a:fillRect/>
@@ -6744,7 +6793,7 @@
                     <pic:cNvPicPr preferRelativeResize="0"/>
                   </pic:nvPicPr>
                   <pic:blipFill>
-                    <a:blip r:embed="rId71" cstate="print"/>
+                    <a:blip r:embed="rId72" cstate="print"/>
                     <a:srcRect/>
                     <a:stretch>
                       <a:fillRect/>
@@ -6790,7 +6839,7 @@
                     <pic:cNvPicPr preferRelativeResize="0"/>
                   </pic:nvPicPr>
                   <pic:blipFill>
-                    <a:blip r:embed="rId72" cstate="print"/>
+                    <a:blip r:embed="rId73" cstate="print"/>
                     <a:srcRect/>
                     <a:stretch>
                       <a:fillRect/>
@@ -6842,7 +6891,7 @@
                     <pic:cNvPicPr preferRelativeResize="0"/>
                   </pic:nvPicPr>
                   <pic:blipFill>
-                    <a:blip r:embed="rId73" cstate="print"/>
+                    <a:blip r:embed="rId74" cstate="print"/>
                     <a:srcRect/>
                     <a:stretch>
                       <a:fillRect/>
@@ -6919,7 +6968,7 @@
                     <pic:cNvPicPr preferRelativeResize="0"/>
                   </pic:nvPicPr>
                   <pic:blipFill>
-                    <a:blip r:embed="rId74" cstate="print"/>
+                    <a:blip r:embed="rId75" cstate="print"/>
                     <a:srcRect/>
                     <a:stretch>
                       <a:fillRect/>
@@ -6971,7 +7020,7 @@
                     <pic:cNvPicPr preferRelativeResize="0"/>
                   </pic:nvPicPr>
                   <pic:blipFill>
-                    <a:blip r:embed="rId75" cstate="print"/>
+                    <a:blip r:embed="rId76" cstate="print"/>
                     <a:srcRect/>
                     <a:stretch>
                       <a:fillRect/>
@@ -7058,7 +7107,7 @@
                     <pic:cNvPicPr preferRelativeResize="0"/>
                   </pic:nvPicPr>
                   <pic:blipFill>
-                    <a:blip r:embed="rId76" cstate="print"/>
+                    <a:blip r:embed="rId77" cstate="print"/>
                     <a:srcRect/>
                     <a:stretch>
                       <a:fillRect/>
@@ -7136,7 +7185,7 @@
                     <pic:cNvPicPr preferRelativeResize="0"/>
                   </pic:nvPicPr>
                   <pic:blipFill>
-                    <a:blip r:embed="rId77" cstate="print"/>
+                    <a:blip r:embed="rId78" cstate="print"/>
                     <a:srcRect/>
                     <a:stretch>
                       <a:fillRect/>
@@ -7180,6 +7229,20 @@
         <w:lastRenderedPageBreak/>
         <w:t>Задание 5. Приближенные вычисления определенного интеграла</w:t>
       </w:r>
+      <w:r>
+        <w:rPr>
+          <w:b/>
+        </w:rPr>
+        <w:t xml:space="preserve"> - </w:t>
+      </w:r>
+      <w:proofErr w:type="spellStart"/>
+      <w:r>
+        <w:rPr>
+          <w:b/>
+        </w:rPr>
+        <w:t>Kirill</w:t>
+      </w:r>
+      <w:proofErr w:type="spellEnd"/>
     </w:p>
     <w:p>
       <w:pPr>
@@ -8692,7 +8755,7 @@
 </file>
 
 <file path=word/numbering.xml><?xml version="1.0" encoding="utf-8"?>
-<w:numbering xmlns:ve="http://schemas.openxmlformats.org/markup-compatibility/2006" xmlns:o="urn:schemas-microsoft-com:office:office" xmlns:r="http://schemas.openxmlformats.org/officeDocument/2006/relationships" xmlns:m="http://schemas.openxmlformats.org/officeDocument/2006/math" xmlns:v="urn:schemas-microsoft-com:vml" xmlns:wp="http://schemas.openxmlformats.org/drawingml/2006/wordprocessingDrawing" xmlns:w10="urn:schemas-microsoft-com:office:word" xmlns:w="http://schemas.openxmlformats.org/wordprocessingml/2006/main" xmlns:wne="http://schemas.microsoft.com/office/word/2006/wordml">
+<w:numbering xmlns:wpc="http://schemas.microsoft.com/office/word/2010/wordprocessingCanvas" xmlns:mc="http://schemas.openxmlformats.org/markup-compatibility/2006" xmlns:o="urn:schemas-microsoft-com:office:office" xmlns:r="http://schemas.openxmlformats.org/officeDocument/2006/relationships" xmlns:m="http://schemas.openxmlformats.org/officeDocument/2006/math" xmlns:v="urn:schemas-microsoft-com:vml" xmlns:wp14="http://schemas.microsoft.com/office/word/2010/wordprocessingDrawing" xmlns:wp="http://schemas.openxmlformats.org/drawingml/2006/wordprocessingDrawing" xmlns:w10="urn:schemas-microsoft-com:office:word" xmlns:w="http://schemas.openxmlformats.org/wordprocessingml/2006/main" xmlns:w14="http://schemas.microsoft.com/office/word/2010/wordml" xmlns:wpg="http://schemas.microsoft.com/office/word/2010/wordprocessingGroup" xmlns:wpi="http://schemas.microsoft.com/office/word/2010/wordprocessingInk" xmlns:wne="http://schemas.microsoft.com/office/word/2006/wordml" xmlns:wps="http://schemas.microsoft.com/office/word/2010/wordprocessingShape" mc:Ignorable="w14 wp14">
   <w:abstractNum w:abstractNumId="0">
     <w:nsid w:val="01583CB0"/>
     <w:multiLevelType w:val="multilevel"/>
@@ -9870,7 +9933,7 @@
 </file>
 
 <file path=word/styles.xml><?xml version="1.0" encoding="utf-8"?>
-<w:styles xmlns:r="http://schemas.openxmlformats.org/officeDocument/2006/relationships" xmlns:w="http://schemas.openxmlformats.org/wordprocessingml/2006/main">
+<w:styles xmlns:mc="http://schemas.openxmlformats.org/markup-compatibility/2006" xmlns:r="http://schemas.openxmlformats.org/officeDocument/2006/relationships" xmlns:w="http://schemas.openxmlformats.org/wordprocessingml/2006/main" xmlns:w14="http://schemas.microsoft.com/office/word/2010/wordml" mc:Ignorable="w14">
   <w:docDefaults>
     <w:rPrDefault>
       <w:rPr>
@@ -10136,7 +10199,6 @@
     <w:uiPriority w:val="99"/>
     <w:semiHidden/>
     <w:unhideWhenUsed/>
-    <w:qFormat/>
     <w:tblPr>
       <w:tblInd w:w="0" w:type="dxa"/>
       <w:tblCellMar>

</xml_diff>